<commit_message>
Uppdaterat modellerna med den nya filen kostnadprodukt.txt
</commit_message>
<xml_diff>
--- a/Documents/VIBA/Datamodeller/Databasmodell 3NF.docx
+++ b/Documents/VIBA/Datamodeller/Databasmodell 3NF.docx
@@ -13,13 +13,23 @@
         <w:t xml:space="preserve">Personal </w:t>
       </w:r>
       <w:r>
-        <w:t>(PersonNr</w:t>
-      </w:r>
-      <w:r>
-        <w:t xml:space="preserve">, </w:t>
-      </w:r>
-      <w:r>
-        <w:t>PersonalNamn,</w:t>
+        <w:t>(</w:t>
+      </w:r>
+      <w:proofErr w:type="spellStart"/>
+      <w:r>
+        <w:t>PersonNr</w:t>
+      </w:r>
+      <w:proofErr w:type="spellEnd"/>
+      <w:r>
+        <w:t xml:space="preserve">, </w:t>
+      </w:r>
+      <w:proofErr w:type="spellStart"/>
+      <w:r>
+        <w:t>PersonalNamn</w:t>
+      </w:r>
+      <w:proofErr w:type="spellEnd"/>
+      <w:r>
+        <w:t>,</w:t>
       </w:r>
       <w:r>
         <w:t xml:space="preserve"> Placering,</w:t>
@@ -44,9 +54,11 @@
         </w:rPr>
         <w:t xml:space="preserve">PRIMARY KEY </w:t>
       </w:r>
+      <w:proofErr w:type="spellStart"/>
       <w:r>
         <w:t>PersonNr</w:t>
       </w:r>
+      <w:proofErr w:type="spellEnd"/>
     </w:p>
     <w:p>
       <w:pPr>
@@ -78,7 +90,15 @@
         <w:t xml:space="preserve">Användarkonto </w:t>
       </w:r>
       <w:r>
-        <w:t>(Användarnamn, Lösenord, Behörighetsnivå, PersonNr)</w:t>
+        <w:t xml:space="preserve">(Användarnamn, Lösenord, Behörighetsnivå, </w:t>
+      </w:r>
+      <w:proofErr w:type="spellStart"/>
+      <w:r>
+        <w:t>PersonNr</w:t>
+      </w:r>
+      <w:proofErr w:type="spellEnd"/>
+      <w:r>
+        <w:t>)</w:t>
       </w:r>
     </w:p>
     <w:p>
@@ -95,12 +115,14 @@
         </w:rPr>
         <w:t xml:space="preserve">PRIMARY KEY </w:t>
       </w:r>
+      <w:proofErr w:type="spellStart"/>
       <w:r>
         <w:rPr>
           <w:lang w:val="en-US"/>
         </w:rPr>
         <w:t>Användarnamn</w:t>
       </w:r>
+      <w:proofErr w:type="spellEnd"/>
     </w:p>
     <w:p>
       <w:pPr>
@@ -116,11 +138,19 @@
         </w:rPr>
         <w:t xml:space="preserve">FOREIGN KEY </w:t>
       </w:r>
-      <w:r>
-        <w:rPr>
-          <w:lang w:val="en-US"/>
-        </w:rPr>
-        <w:t xml:space="preserve">PersonNr </w:t>
+      <w:proofErr w:type="spellStart"/>
+      <w:r>
+        <w:rPr>
+          <w:lang w:val="en-US"/>
+        </w:rPr>
+        <w:t>PersonNr</w:t>
+      </w:r>
+      <w:proofErr w:type="spellEnd"/>
+      <w:r>
+        <w:rPr>
+          <w:lang w:val="en-US"/>
+        </w:rPr>
+        <w:t xml:space="preserve"> </w:t>
       </w:r>
       <w:r>
         <w:rPr>
@@ -133,29 +163,75 @@
         <w:rPr>
           <w:lang w:val="en-US"/>
         </w:rPr>
-        <w:t>Personal (PersonNr)</w:t>
-      </w:r>
-    </w:p>
-    <w:p>
-      <w:pPr>
-        <w:spacing w:after="0"/>
-        <w:rPr>
-          <w:lang w:val="en-US"/>
-        </w:rPr>
-      </w:pPr>
-    </w:p>
-    <w:p>
-      <w:pPr>
-        <w:spacing w:after="0"/>
-      </w:pPr>
-      <w:r>
-        <w:rPr>
-          <w:b/>
-        </w:rPr>
-        <w:t xml:space="preserve">PersonalPlacering </w:t>
-      </w:r>
-      <w:r>
-        <w:t>(PersonNr, AvdelningsID, AllokeradTidPlacering)</w:t>
+        <w:t>Personal (</w:t>
+      </w:r>
+      <w:proofErr w:type="spellStart"/>
+      <w:r>
+        <w:rPr>
+          <w:lang w:val="en-US"/>
+        </w:rPr>
+        <w:t>PersonNr</w:t>
+      </w:r>
+      <w:proofErr w:type="spellEnd"/>
+      <w:r>
+        <w:rPr>
+          <w:lang w:val="en-US"/>
+        </w:rPr>
+        <w:t>)</w:t>
+      </w:r>
+    </w:p>
+    <w:p>
+      <w:pPr>
+        <w:spacing w:after="0"/>
+        <w:rPr>
+          <w:lang w:val="en-US"/>
+        </w:rPr>
+      </w:pPr>
+    </w:p>
+    <w:p>
+      <w:pPr>
+        <w:spacing w:after="0"/>
+      </w:pPr>
+      <w:proofErr w:type="spellStart"/>
+      <w:r>
+        <w:rPr>
+          <w:b/>
+        </w:rPr>
+        <w:t>PersonalPlacering</w:t>
+      </w:r>
+      <w:proofErr w:type="spellEnd"/>
+      <w:r>
+        <w:rPr>
+          <w:b/>
+        </w:rPr>
+        <w:t xml:space="preserve"> </w:t>
+      </w:r>
+      <w:r>
+        <w:t>(</w:t>
+      </w:r>
+      <w:proofErr w:type="spellStart"/>
+      <w:r>
+        <w:t>PersonNr</w:t>
+      </w:r>
+      <w:proofErr w:type="spellEnd"/>
+      <w:r>
+        <w:t xml:space="preserve">, </w:t>
+      </w:r>
+      <w:proofErr w:type="spellStart"/>
+      <w:r>
+        <w:t>AvdelningsID</w:t>
+      </w:r>
+      <w:proofErr w:type="spellEnd"/>
+      <w:r>
+        <w:t xml:space="preserve">, </w:t>
+      </w:r>
+      <w:proofErr w:type="spellStart"/>
+      <w:r>
+        <w:t>AllokeradTidPlacering</w:t>
+      </w:r>
+      <w:proofErr w:type="spellEnd"/>
+      <w:r>
+        <w:t>)</w:t>
       </w:r>
     </w:p>
     <w:p>
@@ -168,9 +244,19 @@
         </w:rPr>
         <w:t xml:space="preserve">PRIMARY KEY </w:t>
       </w:r>
-      <w:r>
-        <w:t>PersonNr, AvdelningsID</w:t>
-      </w:r>
+      <w:proofErr w:type="spellStart"/>
+      <w:r>
+        <w:t>PersonNr</w:t>
+      </w:r>
+      <w:proofErr w:type="spellEnd"/>
+      <w:r>
+        <w:t xml:space="preserve">, </w:t>
+      </w:r>
+      <w:proofErr w:type="spellStart"/>
+      <w:r>
+        <w:t>AvdelningsID</w:t>
+      </w:r>
+      <w:proofErr w:type="spellEnd"/>
     </w:p>
     <w:p>
       <w:pPr>
@@ -186,11 +272,19 @@
         </w:rPr>
         <w:t xml:space="preserve">FOREIGN KEY </w:t>
       </w:r>
-      <w:r>
-        <w:rPr>
-          <w:lang w:val="en-US"/>
-        </w:rPr>
-        <w:t xml:space="preserve">PersonNr </w:t>
+      <w:proofErr w:type="spellStart"/>
+      <w:r>
+        <w:rPr>
+          <w:lang w:val="en-US"/>
+        </w:rPr>
+        <w:t>PersonNr</w:t>
+      </w:r>
+      <w:proofErr w:type="spellEnd"/>
+      <w:r>
+        <w:rPr>
+          <w:lang w:val="en-US"/>
+        </w:rPr>
+        <w:t xml:space="preserve"> </w:t>
       </w:r>
       <w:r>
         <w:rPr>
@@ -203,7 +297,21 @@
         <w:rPr>
           <w:lang w:val="en-US"/>
         </w:rPr>
-        <w:t>Personal (PersonNr)</w:t>
+        <w:t>Personal (</w:t>
+      </w:r>
+      <w:proofErr w:type="spellStart"/>
+      <w:r>
+        <w:rPr>
+          <w:lang w:val="en-US"/>
+        </w:rPr>
+        <w:t>PersonNr</w:t>
+      </w:r>
+      <w:proofErr w:type="spellEnd"/>
+      <w:r>
+        <w:rPr>
+          <w:lang w:val="en-US"/>
+        </w:rPr>
+        <w:t>)</w:t>
       </w:r>
     </w:p>
     <w:p>
@@ -216,9 +324,11 @@
         </w:rPr>
         <w:t xml:space="preserve">FOREIGN KEY </w:t>
       </w:r>
+      <w:proofErr w:type="spellStart"/>
       <w:r>
         <w:t>AvdelningsID</w:t>
       </w:r>
+      <w:proofErr w:type="spellEnd"/>
       <w:r>
         <w:rPr>
           <w:b/>
@@ -229,7 +339,15 @@
         <w:t>Avdelning</w:t>
       </w:r>
       <w:r>
-        <w:t xml:space="preserve"> (AvdelningsID)</w:t>
+        <w:t xml:space="preserve"> (</w:t>
+      </w:r>
+      <w:proofErr w:type="spellStart"/>
+      <w:r>
+        <w:t>AvdelningsID</w:t>
+      </w:r>
+      <w:proofErr w:type="spellEnd"/>
+      <w:r>
+        <w:t>)</w:t>
       </w:r>
     </w:p>
     <w:p>
@@ -248,7 +366,23 @@
         <w:t xml:space="preserve">Avdelning </w:t>
       </w:r>
       <w:r>
-        <w:t>(AvdelningsID, AvdelningsNamn)</w:t>
+        <w:t>(</w:t>
+      </w:r>
+      <w:proofErr w:type="spellStart"/>
+      <w:r>
+        <w:t>AvdelningsID</w:t>
+      </w:r>
+      <w:proofErr w:type="spellEnd"/>
+      <w:r>
+        <w:t xml:space="preserve">, </w:t>
+      </w:r>
+      <w:proofErr w:type="spellStart"/>
+      <w:r>
+        <w:t>AvdelningsNamn</w:t>
+      </w:r>
+      <w:proofErr w:type="spellEnd"/>
+      <w:r>
+        <w:t>)</w:t>
       </w:r>
     </w:p>
     <w:p>
@@ -261,9 +395,11 @@
         </w:rPr>
         <w:t xml:space="preserve">PRIMARY KEY </w:t>
       </w:r>
+      <w:proofErr w:type="spellStart"/>
       <w:r>
         <w:t>AvdelningsID</w:t>
       </w:r>
+      <w:proofErr w:type="spellEnd"/>
     </w:p>
     <w:p>
       <w:pPr>
@@ -281,7 +417,31 @@
         <w:t xml:space="preserve">Aktivitet </w:t>
       </w:r>
       <w:r>
-        <w:t>(AktivitetsID, AktivitetsNamn, AvdelningsID)</w:t>
+        <w:t>(</w:t>
+      </w:r>
+      <w:proofErr w:type="spellStart"/>
+      <w:r>
+        <w:t>AktivitetsID</w:t>
+      </w:r>
+      <w:proofErr w:type="spellEnd"/>
+      <w:r>
+        <w:t xml:space="preserve">, </w:t>
+      </w:r>
+      <w:proofErr w:type="spellStart"/>
+      <w:r>
+        <w:t>AktivitetsNamn</w:t>
+      </w:r>
+      <w:proofErr w:type="spellEnd"/>
+      <w:r>
+        <w:t xml:space="preserve">, </w:t>
+      </w:r>
+      <w:proofErr w:type="spellStart"/>
+      <w:r>
+        <w:t>AvdelningsID</w:t>
+      </w:r>
+      <w:proofErr w:type="spellEnd"/>
+      <w:r>
+        <w:t>)</w:t>
       </w:r>
     </w:p>
     <w:p>
@@ -294,9 +454,11 @@
         </w:rPr>
         <w:t xml:space="preserve">PRIMARY KEY </w:t>
       </w:r>
+      <w:proofErr w:type="spellStart"/>
       <w:r>
         <w:t>AktivitetsID</w:t>
       </w:r>
+      <w:proofErr w:type="spellEnd"/>
     </w:p>
     <w:p>
       <w:pPr>
@@ -308,8 +470,13 @@
         </w:rPr>
         <w:t xml:space="preserve">FOREIGN KEY </w:t>
       </w:r>
-      <w:r>
-        <w:t xml:space="preserve">AvdelningsID </w:t>
+      <w:proofErr w:type="spellStart"/>
+      <w:r>
+        <w:t>AvdelningsID</w:t>
+      </w:r>
+      <w:proofErr w:type="spellEnd"/>
+      <w:r>
+        <w:t xml:space="preserve"> </w:t>
       </w:r>
       <w:r>
         <w:rPr>
@@ -318,35 +485,74 @@
         <w:t xml:space="preserve">REFERENCES </w:t>
       </w:r>
       <w:r>
-        <w:t>Avdelning (AvdelningsID)</w:t>
-      </w:r>
-    </w:p>
-    <w:p>
-      <w:pPr>
-        <w:spacing w:after="0"/>
-      </w:pPr>
-    </w:p>
-    <w:p>
-      <w:pPr>
-        <w:spacing w:after="0"/>
-      </w:pPr>
-      <w:r>
-        <w:rPr>
-          <w:b/>
-        </w:rPr>
-        <w:t xml:space="preserve">AllokeringAktivitet </w:t>
-      </w:r>
-      <w:r>
-        <w:t xml:space="preserve">(PersonNr, AktivitetsID, </w:t>
-      </w:r>
+        <w:t>Avdelning (</w:t>
+      </w:r>
+      <w:proofErr w:type="spellStart"/>
+      <w:r>
+        <w:t>AvdelningsID</w:t>
+      </w:r>
+      <w:proofErr w:type="spellEnd"/>
+      <w:r>
+        <w:t>)</w:t>
+      </w:r>
+    </w:p>
+    <w:p>
+      <w:pPr>
+        <w:spacing w:after="0"/>
+      </w:pPr>
+    </w:p>
+    <w:p>
+      <w:pPr>
+        <w:spacing w:after="0"/>
+      </w:pPr>
+      <w:proofErr w:type="spellStart"/>
+      <w:r>
+        <w:rPr>
+          <w:b/>
+        </w:rPr>
+        <w:t>AllokeringAktivitet</w:t>
+      </w:r>
+      <w:proofErr w:type="spellEnd"/>
+      <w:r>
+        <w:rPr>
+          <w:b/>
+        </w:rPr>
+        <w:t xml:space="preserve"> </w:t>
+      </w:r>
+      <w:r>
+        <w:t>(</w:t>
+      </w:r>
+      <w:proofErr w:type="spellStart"/>
+      <w:r>
+        <w:t>PersonNr</w:t>
+      </w:r>
+      <w:proofErr w:type="spellEnd"/>
+      <w:r>
+        <w:t xml:space="preserve">, </w:t>
+      </w:r>
+      <w:proofErr w:type="spellStart"/>
+      <w:r>
+        <w:t>AktivitetsID</w:t>
+      </w:r>
+      <w:proofErr w:type="spellEnd"/>
+      <w:r>
+        <w:t xml:space="preserve">, </w:t>
+      </w:r>
+      <w:proofErr w:type="spellStart"/>
       <w:r>
         <w:t>KostnadsbudgetID</w:t>
       </w:r>
-      <w:r>
-        <w:t xml:space="preserve">, </w:t>
-      </w:r>
-      <w:r>
-        <w:t>AllokeradTidAktivitet)</w:t>
+      <w:proofErr w:type="spellEnd"/>
+      <w:r>
+        <w:t xml:space="preserve">, </w:t>
+      </w:r>
+      <w:proofErr w:type="spellStart"/>
+      <w:r>
+        <w:t>AllokeradTidAktivitet</w:t>
+      </w:r>
+      <w:proofErr w:type="spellEnd"/>
+      <w:r>
+        <w:t>)</w:t>
       </w:r>
     </w:p>
     <w:p>
@@ -363,18 +569,42 @@
         </w:rPr>
         <w:t xml:space="preserve">PRIMARY KEY </w:t>
       </w:r>
-      <w:r>
-        <w:rPr>
-          <w:lang w:val="en-US"/>
-        </w:rPr>
-        <w:t>PersonNr, AktivitetsID</w:t>
-      </w:r>
-      <w:r>
-        <w:rPr>
-          <w:lang w:val="en-US"/>
-        </w:rPr>
-        <w:t>, KostnadsbudgetID</w:t>
-      </w:r>
+      <w:proofErr w:type="spellStart"/>
+      <w:r>
+        <w:rPr>
+          <w:lang w:val="en-US"/>
+        </w:rPr>
+        <w:t>PersonNr</w:t>
+      </w:r>
+      <w:proofErr w:type="spellEnd"/>
+      <w:r>
+        <w:rPr>
+          <w:lang w:val="en-US"/>
+        </w:rPr>
+        <w:t xml:space="preserve">, </w:t>
+      </w:r>
+      <w:proofErr w:type="spellStart"/>
+      <w:r>
+        <w:rPr>
+          <w:lang w:val="en-US"/>
+        </w:rPr>
+        <w:t>AktivitetsID</w:t>
+      </w:r>
+      <w:proofErr w:type="spellEnd"/>
+      <w:r>
+        <w:rPr>
+          <w:lang w:val="en-US"/>
+        </w:rPr>
+        <w:t xml:space="preserve">, </w:t>
+      </w:r>
+      <w:proofErr w:type="spellStart"/>
+      <w:r>
+        <w:rPr>
+          <w:lang w:val="en-US"/>
+        </w:rPr>
+        <w:t>KostnadsbudgetID</w:t>
+      </w:r>
+      <w:proofErr w:type="spellEnd"/>
     </w:p>
     <w:p>
       <w:pPr>
@@ -390,11 +620,19 @@
         </w:rPr>
         <w:t xml:space="preserve">FOREIGN KEY </w:t>
       </w:r>
-      <w:r>
-        <w:rPr>
-          <w:lang w:val="en-US"/>
-        </w:rPr>
-        <w:t xml:space="preserve">PersonNr </w:t>
+      <w:proofErr w:type="spellStart"/>
+      <w:r>
+        <w:rPr>
+          <w:lang w:val="en-US"/>
+        </w:rPr>
+        <w:t>PersonNr</w:t>
+      </w:r>
+      <w:proofErr w:type="spellEnd"/>
+      <w:r>
+        <w:rPr>
+          <w:lang w:val="en-US"/>
+        </w:rPr>
+        <w:t xml:space="preserve"> </w:t>
       </w:r>
       <w:r>
         <w:rPr>
@@ -407,7 +645,21 @@
         <w:rPr>
           <w:lang w:val="en-US"/>
         </w:rPr>
-        <w:t>Personal (PersonNr)</w:t>
+        <w:t>Personal (</w:t>
+      </w:r>
+      <w:proofErr w:type="spellStart"/>
+      <w:r>
+        <w:rPr>
+          <w:lang w:val="en-US"/>
+        </w:rPr>
+        <w:t>PersonNr</w:t>
+      </w:r>
+      <w:proofErr w:type="spellEnd"/>
+      <w:r>
+        <w:rPr>
+          <w:lang w:val="en-US"/>
+        </w:rPr>
+        <w:t>)</w:t>
       </w:r>
     </w:p>
     <w:p>
@@ -420,9 +672,11 @@
         </w:rPr>
         <w:t xml:space="preserve">FOREIGN KEY </w:t>
       </w:r>
+      <w:proofErr w:type="spellStart"/>
       <w:r>
         <w:t>AktivitetsID</w:t>
       </w:r>
+      <w:proofErr w:type="spellEnd"/>
       <w:r>
         <w:rPr>
           <w:b/>
@@ -430,7 +684,15 @@
         <w:t xml:space="preserve"> REFERENCES </w:t>
       </w:r>
       <w:r>
-        <w:t>Aktivitet (AktivitetsID)</w:t>
+        <w:t>Aktivitet (</w:t>
+      </w:r>
+      <w:proofErr w:type="spellStart"/>
+      <w:r>
+        <w:t>AktivitetsID</w:t>
+      </w:r>
+      <w:proofErr w:type="spellEnd"/>
+      <w:r>
+        <w:t>)</w:t>
       </w:r>
       <w:r>
         <w:br/>
@@ -441,9 +703,11 @@
         </w:rPr>
         <w:t xml:space="preserve">FOREIGN KEY </w:t>
       </w:r>
+      <w:proofErr w:type="spellStart"/>
       <w:r>
         <w:t>KostnadsbudgetID</w:t>
       </w:r>
+      <w:proofErr w:type="spellEnd"/>
       <w:r>
         <w:rPr>
           <w:b/>
@@ -454,35 +718,74 @@
         <w:t xml:space="preserve">Kostnadsbudget </w:t>
       </w:r>
       <w:r>
-        <w:t>(KostnadsbudgetID)</w:t>
-      </w:r>
-    </w:p>
-    <w:p>
-      <w:pPr>
-        <w:spacing w:after="0"/>
-      </w:pPr>
-    </w:p>
-    <w:p>
-      <w:pPr>
-        <w:spacing w:after="0"/>
-      </w:pPr>
-      <w:r>
-        <w:rPr>
-          <w:b/>
-        </w:rPr>
-        <w:t xml:space="preserve">AllokeringProdukt </w:t>
-      </w:r>
-      <w:r>
-        <w:t xml:space="preserve">(PersonNr, ProduktID, </w:t>
-      </w:r>
+        <w:t>(</w:t>
+      </w:r>
+      <w:proofErr w:type="spellStart"/>
       <w:r>
         <w:t>KostnadsbudgetID</w:t>
       </w:r>
-      <w:r>
-        <w:t xml:space="preserve">, </w:t>
-      </w:r>
-      <w:r>
-        <w:t>AllokeradTidProdukt)</w:t>
+      <w:proofErr w:type="spellEnd"/>
+      <w:r>
+        <w:t>)</w:t>
+      </w:r>
+    </w:p>
+    <w:p>
+      <w:pPr>
+        <w:spacing w:after="0"/>
+      </w:pPr>
+    </w:p>
+    <w:p>
+      <w:pPr>
+        <w:spacing w:after="0"/>
+      </w:pPr>
+      <w:proofErr w:type="spellStart"/>
+      <w:r>
+        <w:rPr>
+          <w:b/>
+        </w:rPr>
+        <w:t>AllokeringProdukt</w:t>
+      </w:r>
+      <w:proofErr w:type="spellEnd"/>
+      <w:r>
+        <w:rPr>
+          <w:b/>
+        </w:rPr>
+        <w:t xml:space="preserve"> </w:t>
+      </w:r>
+      <w:r>
+        <w:t>(</w:t>
+      </w:r>
+      <w:proofErr w:type="spellStart"/>
+      <w:r>
+        <w:t>PersonNr</w:t>
+      </w:r>
+      <w:proofErr w:type="spellEnd"/>
+      <w:r>
+        <w:t xml:space="preserve">, </w:t>
+      </w:r>
+      <w:proofErr w:type="spellStart"/>
+      <w:r>
+        <w:t>ProduktID</w:t>
+      </w:r>
+      <w:proofErr w:type="spellEnd"/>
+      <w:r>
+        <w:t xml:space="preserve">, </w:t>
+      </w:r>
+      <w:proofErr w:type="spellStart"/>
+      <w:r>
+        <w:t>KostnadsbudgetID</w:t>
+      </w:r>
+      <w:proofErr w:type="spellEnd"/>
+      <w:r>
+        <w:t xml:space="preserve">, </w:t>
+      </w:r>
+      <w:proofErr w:type="spellStart"/>
+      <w:r>
+        <w:t>AllokeradTidProdukt</w:t>
+      </w:r>
+      <w:proofErr w:type="spellEnd"/>
+      <w:r>
+        <w:t>)</w:t>
       </w:r>
     </w:p>
     <w:p>
@@ -499,18 +802,42 @@
         </w:rPr>
         <w:t xml:space="preserve">PRIMARY KEY </w:t>
       </w:r>
-      <w:r>
-        <w:rPr>
-          <w:lang w:val="en-US"/>
-        </w:rPr>
-        <w:t>PersonNr, ProduktID</w:t>
-      </w:r>
-      <w:r>
-        <w:rPr>
-          <w:lang w:val="en-US"/>
-        </w:rPr>
-        <w:t>, KostnadsbudgetID</w:t>
-      </w:r>
+      <w:proofErr w:type="spellStart"/>
+      <w:r>
+        <w:rPr>
+          <w:lang w:val="en-US"/>
+        </w:rPr>
+        <w:t>PersonNr</w:t>
+      </w:r>
+      <w:proofErr w:type="spellEnd"/>
+      <w:r>
+        <w:rPr>
+          <w:lang w:val="en-US"/>
+        </w:rPr>
+        <w:t xml:space="preserve">, </w:t>
+      </w:r>
+      <w:proofErr w:type="spellStart"/>
+      <w:r>
+        <w:rPr>
+          <w:lang w:val="en-US"/>
+        </w:rPr>
+        <w:t>ProduktID</w:t>
+      </w:r>
+      <w:proofErr w:type="spellEnd"/>
+      <w:r>
+        <w:rPr>
+          <w:lang w:val="en-US"/>
+        </w:rPr>
+        <w:t xml:space="preserve">, </w:t>
+      </w:r>
+      <w:proofErr w:type="spellStart"/>
+      <w:r>
+        <w:rPr>
+          <w:lang w:val="en-US"/>
+        </w:rPr>
+        <w:t>KostnadsbudgetID</w:t>
+      </w:r>
+      <w:proofErr w:type="spellEnd"/>
     </w:p>
     <w:p>
       <w:pPr>
@@ -526,11 +853,19 @@
         </w:rPr>
         <w:t xml:space="preserve">FOREIGN KEY </w:t>
       </w:r>
-      <w:r>
-        <w:rPr>
-          <w:lang w:val="en-US"/>
-        </w:rPr>
-        <w:t xml:space="preserve">PersonNr </w:t>
+      <w:proofErr w:type="spellStart"/>
+      <w:r>
+        <w:rPr>
+          <w:lang w:val="en-US"/>
+        </w:rPr>
+        <w:t>PersonNr</w:t>
+      </w:r>
+      <w:proofErr w:type="spellEnd"/>
+      <w:r>
+        <w:rPr>
+          <w:lang w:val="en-US"/>
+        </w:rPr>
+        <w:t xml:space="preserve"> </w:t>
       </w:r>
       <w:r>
         <w:rPr>
@@ -543,7 +878,21 @@
         <w:rPr>
           <w:lang w:val="en-US"/>
         </w:rPr>
-        <w:t>Personal (PersonNr)</w:t>
+        <w:t>Personal (</w:t>
+      </w:r>
+      <w:proofErr w:type="spellStart"/>
+      <w:r>
+        <w:rPr>
+          <w:lang w:val="en-US"/>
+        </w:rPr>
+        <w:t>PersonNr</w:t>
+      </w:r>
+      <w:proofErr w:type="spellEnd"/>
+      <w:r>
+        <w:rPr>
+          <w:lang w:val="en-US"/>
+        </w:rPr>
+        <w:t>)</w:t>
       </w:r>
     </w:p>
     <w:p>
@@ -556,9 +905,11 @@
         </w:rPr>
         <w:t xml:space="preserve">FOREIGN KEY </w:t>
       </w:r>
+      <w:proofErr w:type="spellStart"/>
       <w:r>
         <w:t>ProduktID</w:t>
       </w:r>
+      <w:proofErr w:type="spellEnd"/>
       <w:r>
         <w:rPr>
           <w:b/>
@@ -566,7 +917,15 @@
         <w:t xml:space="preserve"> REFERENCES </w:t>
       </w:r>
       <w:r>
-        <w:t>Produkt (ProduktID)</w:t>
+        <w:t>Produkt (</w:t>
+      </w:r>
+      <w:proofErr w:type="spellStart"/>
+      <w:r>
+        <w:t>ProduktID</w:t>
+      </w:r>
+      <w:proofErr w:type="spellEnd"/>
+      <w:r>
+        <w:t>)</w:t>
       </w:r>
       <w:r>
         <w:br/>
@@ -577,9 +936,11 @@
         </w:rPr>
         <w:t xml:space="preserve">FOREIGN KEY </w:t>
       </w:r>
+      <w:proofErr w:type="spellStart"/>
       <w:r>
         <w:t>KostnadsbudgetID</w:t>
       </w:r>
+      <w:proofErr w:type="spellEnd"/>
       <w:r>
         <w:rPr>
           <w:b/>
@@ -590,7 +951,15 @@
         <w:t xml:space="preserve">Kostnadsbudget </w:t>
       </w:r>
       <w:r>
-        <w:t>(KostnadsbudgetID)</w:t>
+        <w:t>(</w:t>
+      </w:r>
+      <w:proofErr w:type="spellStart"/>
+      <w:r>
+        <w:t>KostnadsbudgetID</w:t>
+      </w:r>
+      <w:proofErr w:type="spellEnd"/>
+      <w:r>
+        <w:t>)</w:t>
       </w:r>
     </w:p>
     <w:p>
@@ -609,7 +978,31 @@
         <w:t xml:space="preserve">Kund </w:t>
       </w:r>
       <w:r>
-        <w:t>(KundID, KundNamn, KundKategori)</w:t>
+        <w:t>(</w:t>
+      </w:r>
+      <w:proofErr w:type="spellStart"/>
+      <w:r>
+        <w:t>KundID</w:t>
+      </w:r>
+      <w:proofErr w:type="spellEnd"/>
+      <w:r>
+        <w:t xml:space="preserve">, </w:t>
+      </w:r>
+      <w:proofErr w:type="spellStart"/>
+      <w:r>
+        <w:t>KundNamn</w:t>
+      </w:r>
+      <w:proofErr w:type="spellEnd"/>
+      <w:r>
+        <w:t xml:space="preserve">, </w:t>
+      </w:r>
+      <w:proofErr w:type="spellStart"/>
+      <w:r>
+        <w:t>KundKategori</w:t>
+      </w:r>
+      <w:proofErr w:type="spellEnd"/>
+      <w:r>
+        <w:t>)</w:t>
       </w:r>
     </w:p>
     <w:p>
@@ -622,9 +1015,11 @@
         </w:rPr>
         <w:t xml:space="preserve">PRIMARY KEY </w:t>
       </w:r>
+      <w:proofErr w:type="spellStart"/>
       <w:r>
         <w:t>KundID</w:t>
       </w:r>
+      <w:proofErr w:type="spellEnd"/>
     </w:p>
     <w:p>
       <w:pPr>
@@ -642,16 +1037,56 @@
         <w:t>Intäktsbudget</w:t>
       </w:r>
       <w:r>
-        <w:t xml:space="preserve"> (ProduktID, KundID, Avtal, GradA, Tillägg,</w:t>
-      </w:r>
-      <w:r>
-        <w:t xml:space="preserve"> GradT, Budget, Tim, Kommentar, Instäktsbudget</w:t>
+        <w:t xml:space="preserve"> (</w:t>
+      </w:r>
+      <w:proofErr w:type="spellStart"/>
+      <w:r>
+        <w:t>ProduktID</w:t>
+      </w:r>
+      <w:proofErr w:type="spellEnd"/>
+      <w:r>
+        <w:t xml:space="preserve">, </w:t>
+      </w:r>
+      <w:proofErr w:type="spellStart"/>
+      <w:r>
+        <w:t>KundID</w:t>
+      </w:r>
+      <w:proofErr w:type="spellEnd"/>
+      <w:r>
+        <w:t xml:space="preserve">, Avtal, </w:t>
+      </w:r>
+      <w:proofErr w:type="spellStart"/>
+      <w:r>
+        <w:t>GradA</w:t>
+      </w:r>
+      <w:proofErr w:type="spellEnd"/>
+      <w:r>
+        <w:t>, Tillägg,</w:t>
+      </w:r>
+      <w:r>
+        <w:t xml:space="preserve"> </w:t>
+      </w:r>
+      <w:proofErr w:type="spellStart"/>
+      <w:r>
+        <w:t>GradT</w:t>
+      </w:r>
+      <w:proofErr w:type="spellEnd"/>
+      <w:r>
+        <w:t xml:space="preserve">, Budget, Tim, Kommentar, </w:t>
+      </w:r>
+      <w:proofErr w:type="spellStart"/>
+      <w:r>
+        <w:t>Instäktsbudget</w:t>
       </w:r>
       <w:r>
         <w:t>År</w:t>
       </w:r>
       <w:r>
-        <w:t>ID)</w:t>
+        <w:t>ID</w:t>
+      </w:r>
+      <w:proofErr w:type="spellEnd"/>
+      <w:r>
+        <w:t>)</w:t>
       </w:r>
     </w:p>
     <w:p>
@@ -668,12 +1103,28 @@
         </w:rPr>
         <w:t xml:space="preserve">PRIMARY KEY </w:t>
       </w:r>
-      <w:r>
-        <w:rPr>
-          <w:lang w:val="en-US"/>
-        </w:rPr>
-        <w:t>ProduktID, KundID</w:t>
-      </w:r>
+      <w:proofErr w:type="spellStart"/>
+      <w:r>
+        <w:rPr>
+          <w:lang w:val="en-US"/>
+        </w:rPr>
+        <w:t>ProduktID</w:t>
+      </w:r>
+      <w:proofErr w:type="spellEnd"/>
+      <w:r>
+        <w:rPr>
+          <w:lang w:val="en-US"/>
+        </w:rPr>
+        <w:t xml:space="preserve">, </w:t>
+      </w:r>
+      <w:proofErr w:type="spellStart"/>
+      <w:r>
+        <w:rPr>
+          <w:lang w:val="en-US"/>
+        </w:rPr>
+        <w:t>KundID</w:t>
+      </w:r>
+      <w:proofErr w:type="spellEnd"/>
     </w:p>
     <w:p>
       <w:pPr>
@@ -689,11 +1140,19 @@
         </w:rPr>
         <w:t xml:space="preserve">FOREIGN KEY </w:t>
       </w:r>
-      <w:r>
-        <w:rPr>
-          <w:lang w:val="en-US"/>
-        </w:rPr>
-        <w:t xml:space="preserve">ProduktID </w:t>
+      <w:proofErr w:type="spellStart"/>
+      <w:r>
+        <w:rPr>
+          <w:lang w:val="en-US"/>
+        </w:rPr>
+        <w:t>ProduktID</w:t>
+      </w:r>
+      <w:proofErr w:type="spellEnd"/>
+      <w:r>
+        <w:rPr>
+          <w:lang w:val="en-US"/>
+        </w:rPr>
+        <w:t xml:space="preserve"> </w:t>
       </w:r>
       <w:r>
         <w:rPr>
@@ -702,11 +1161,33 @@
         </w:rPr>
         <w:t xml:space="preserve">REFERENCES </w:t>
       </w:r>
-      <w:r>
-        <w:rPr>
-          <w:lang w:val="en-US"/>
-        </w:rPr>
-        <w:t>Produkt (ProduktID)</w:t>
+      <w:proofErr w:type="spellStart"/>
+      <w:r>
+        <w:rPr>
+          <w:lang w:val="en-US"/>
+        </w:rPr>
+        <w:t>Produkt</w:t>
+      </w:r>
+      <w:proofErr w:type="spellEnd"/>
+      <w:r>
+        <w:rPr>
+          <w:lang w:val="en-US"/>
+        </w:rPr>
+        <w:t xml:space="preserve"> (</w:t>
+      </w:r>
+      <w:proofErr w:type="spellStart"/>
+      <w:r>
+        <w:rPr>
+          <w:lang w:val="en-US"/>
+        </w:rPr>
+        <w:t>ProduktID</w:t>
+      </w:r>
+      <w:proofErr w:type="spellEnd"/>
+      <w:r>
+        <w:rPr>
+          <w:lang w:val="en-US"/>
+        </w:rPr>
+        <w:t>)</w:t>
       </w:r>
     </w:p>
     <w:p>
@@ -723,12 +1204,14 @@
         </w:rPr>
         <w:t xml:space="preserve">FOREIGN KEY </w:t>
       </w:r>
+      <w:proofErr w:type="spellStart"/>
       <w:r>
         <w:rPr>
           <w:lang w:val="en-US"/>
         </w:rPr>
         <w:t>KundID</w:t>
       </w:r>
+      <w:proofErr w:type="spellEnd"/>
       <w:r>
         <w:rPr>
           <w:b/>
@@ -736,11 +1219,33 @@
         </w:rPr>
         <w:t xml:space="preserve"> REFERENCES </w:t>
       </w:r>
-      <w:r>
-        <w:rPr>
-          <w:lang w:val="en-US"/>
-        </w:rPr>
-        <w:t>Kund (KundID)</w:t>
+      <w:proofErr w:type="spellStart"/>
+      <w:r>
+        <w:rPr>
+          <w:lang w:val="en-US"/>
+        </w:rPr>
+        <w:t>Kund</w:t>
+      </w:r>
+      <w:proofErr w:type="spellEnd"/>
+      <w:r>
+        <w:rPr>
+          <w:lang w:val="en-US"/>
+        </w:rPr>
+        <w:t xml:space="preserve"> (</w:t>
+      </w:r>
+      <w:proofErr w:type="spellStart"/>
+      <w:r>
+        <w:rPr>
+          <w:lang w:val="en-US"/>
+        </w:rPr>
+        <w:t>KundID</w:t>
+      </w:r>
+      <w:proofErr w:type="spellEnd"/>
+      <w:r>
+        <w:rPr>
+          <w:lang w:val="en-US"/>
+        </w:rPr>
+        <w:t>)</w:t>
       </w:r>
     </w:p>
     <w:p>
@@ -753,9 +1258,11 @@
         </w:rPr>
         <w:t xml:space="preserve">FOREIGN KEY </w:t>
       </w:r>
+      <w:proofErr w:type="spellStart"/>
       <w:r>
         <w:t>InstäktsbudgetÅrID</w:t>
       </w:r>
+      <w:proofErr w:type="spellEnd"/>
       <w:r>
         <w:rPr>
           <w:b/>
@@ -768,15 +1275,19 @@
         </w:rPr>
         <w:t xml:space="preserve">REFERENCES </w:t>
       </w:r>
+      <w:proofErr w:type="spellStart"/>
       <w:r>
         <w:t>ÅrsIntäktsbudget</w:t>
       </w:r>
+      <w:proofErr w:type="spellEnd"/>
       <w:r>
         <w:t xml:space="preserve"> (</w:t>
       </w:r>
+      <w:proofErr w:type="spellStart"/>
       <w:r>
         <w:t>InstäktsbudgetÅrID</w:t>
       </w:r>
+      <w:proofErr w:type="spellEnd"/>
       <w:r>
         <w:t>)</w:t>
       </w:r>
@@ -804,23 +1315,35 @@
       <w:pPr>
         <w:spacing w:after="0"/>
       </w:pPr>
+      <w:proofErr w:type="spellStart"/>
       <w:r>
         <w:rPr>
           <w:b/>
         </w:rPr>
         <w:t>ÅrsIntäktsbudget</w:t>
       </w:r>
+      <w:proofErr w:type="spellEnd"/>
       <w:r>
         <w:t xml:space="preserve"> </w:t>
       </w:r>
       <w:r>
         <w:t>(</w:t>
       </w:r>
+      <w:proofErr w:type="spellStart"/>
       <w:r>
         <w:t>InstäktsbudgetÅrID</w:t>
       </w:r>
-      <w:r>
-        <w:t>, IntäktsbudgetLåst)</w:t>
+      <w:proofErr w:type="spellEnd"/>
+      <w:r>
+        <w:t xml:space="preserve">, </w:t>
+      </w:r>
+      <w:proofErr w:type="spellStart"/>
+      <w:r>
+        <w:t>IntäktsbudgetLåst</w:t>
+      </w:r>
+      <w:proofErr w:type="spellEnd"/>
+      <w:r>
+        <w:t>)</w:t>
       </w:r>
     </w:p>
     <w:p>
@@ -834,9 +1357,11 @@
         <w:lastRenderedPageBreak/>
         <w:t xml:space="preserve">PRIMARY KEY </w:t>
       </w:r>
+      <w:proofErr w:type="spellStart"/>
       <w:r>
         <w:t>InstäktsbudgetÅrID</w:t>
       </w:r>
+      <w:proofErr w:type="spellEnd"/>
     </w:p>
     <w:p>
       <w:pPr>
@@ -864,7 +1389,47 @@
         <w:t xml:space="preserve">Produkt </w:t>
       </w:r>
       <w:r>
-        <w:t>(ProduktID, ProduktBenämning, ProduktGruppID, ProduktKategoriID, AvdelningsID)</w:t>
+        <w:t>(</w:t>
+      </w:r>
+      <w:proofErr w:type="spellStart"/>
+      <w:r>
+        <w:t>ProduktID</w:t>
+      </w:r>
+      <w:proofErr w:type="spellEnd"/>
+      <w:r>
+        <w:t xml:space="preserve">, </w:t>
+      </w:r>
+      <w:proofErr w:type="spellStart"/>
+      <w:r>
+        <w:t>ProduktBenämning</w:t>
+      </w:r>
+      <w:proofErr w:type="spellEnd"/>
+      <w:r>
+        <w:t xml:space="preserve">, </w:t>
+      </w:r>
+      <w:proofErr w:type="spellStart"/>
+      <w:r>
+        <w:t>ProduktGruppID</w:t>
+      </w:r>
+      <w:proofErr w:type="spellEnd"/>
+      <w:r>
+        <w:t xml:space="preserve">, </w:t>
+      </w:r>
+      <w:proofErr w:type="spellStart"/>
+      <w:r>
+        <w:t>ProduktKategoriID</w:t>
+      </w:r>
+      <w:proofErr w:type="spellEnd"/>
+      <w:r>
+        <w:t xml:space="preserve">, </w:t>
+      </w:r>
+      <w:proofErr w:type="spellStart"/>
+      <w:r>
+        <w:t>AvdelningsID</w:t>
+      </w:r>
+      <w:proofErr w:type="spellEnd"/>
+      <w:r>
+        <w:t>)</w:t>
       </w:r>
     </w:p>
     <w:p>
@@ -881,12 +1446,14 @@
         </w:rPr>
         <w:t xml:space="preserve">PRIMARY KEY </w:t>
       </w:r>
+      <w:proofErr w:type="spellStart"/>
       <w:r>
         <w:rPr>
           <w:lang w:val="en-US"/>
         </w:rPr>
         <w:t>ProduktID</w:t>
       </w:r>
+      <w:proofErr w:type="spellEnd"/>
     </w:p>
     <w:p>
       <w:pPr>
@@ -902,12 +1469,14 @@
         </w:rPr>
         <w:t xml:space="preserve">FOREIGN KEY </w:t>
       </w:r>
+      <w:proofErr w:type="spellStart"/>
       <w:r>
         <w:rPr>
           <w:lang w:val="en-US"/>
         </w:rPr>
         <w:t>ProduktGruppID</w:t>
       </w:r>
+      <w:proofErr w:type="spellEnd"/>
       <w:r>
         <w:rPr>
           <w:b/>
@@ -915,11 +1484,33 @@
         </w:rPr>
         <w:t xml:space="preserve"> REFERENCES </w:t>
       </w:r>
-      <w:r>
-        <w:rPr>
-          <w:lang w:val="en-US"/>
-        </w:rPr>
-        <w:t>ProduktGrupp (ProduktGruppID)</w:t>
+      <w:proofErr w:type="spellStart"/>
+      <w:r>
+        <w:rPr>
+          <w:lang w:val="en-US"/>
+        </w:rPr>
+        <w:t>ProduktGrupp</w:t>
+      </w:r>
+      <w:proofErr w:type="spellEnd"/>
+      <w:r>
+        <w:rPr>
+          <w:lang w:val="en-US"/>
+        </w:rPr>
+        <w:t xml:space="preserve"> (</w:t>
+      </w:r>
+      <w:proofErr w:type="spellStart"/>
+      <w:r>
+        <w:rPr>
+          <w:lang w:val="en-US"/>
+        </w:rPr>
+        <w:t>ProduktGruppID</w:t>
+      </w:r>
+      <w:proofErr w:type="spellEnd"/>
+      <w:r>
+        <w:rPr>
+          <w:lang w:val="en-US"/>
+        </w:rPr>
+        <w:t>)</w:t>
       </w:r>
     </w:p>
     <w:p>
@@ -932,17 +1523,32 @@
         </w:rPr>
         <w:t xml:space="preserve">FOREIGN KEY </w:t>
       </w:r>
+      <w:proofErr w:type="spellStart"/>
       <w:r>
         <w:t>ProduktKategoriID</w:t>
       </w:r>
+      <w:proofErr w:type="spellEnd"/>
       <w:r>
         <w:rPr>
           <w:b/>
         </w:rPr>
         <w:t xml:space="preserve"> REFERENCES </w:t>
       </w:r>
-      <w:r>
-        <w:t>ProduktKategori (ProduktKategoriID)</w:t>
+      <w:proofErr w:type="spellStart"/>
+      <w:r>
+        <w:t>ProduktKategori</w:t>
+      </w:r>
+      <w:proofErr w:type="spellEnd"/>
+      <w:r>
+        <w:t xml:space="preserve"> (</w:t>
+      </w:r>
+      <w:proofErr w:type="spellStart"/>
+      <w:r>
+        <w:t>ProduktKategoriID</w:t>
+      </w:r>
+      <w:proofErr w:type="spellEnd"/>
+      <w:r>
+        <w:t>)</w:t>
       </w:r>
     </w:p>
     <w:p>
@@ -955,9 +1561,11 @@
         </w:rPr>
         <w:t xml:space="preserve">FOREIGN KEY </w:t>
       </w:r>
+      <w:proofErr w:type="spellStart"/>
       <w:r>
         <w:t>AvdelningsID</w:t>
       </w:r>
+      <w:proofErr w:type="spellEnd"/>
       <w:r>
         <w:rPr>
           <w:b/>
@@ -965,18 +1573,27 @@
         <w:t xml:space="preserve"> REFERENCES </w:t>
       </w:r>
       <w:r>
-        <w:t>Avdelnings (AvdelningsID)</w:t>
-      </w:r>
-    </w:p>
-    <w:p>
-      <w:pPr>
-        <w:spacing w:after="0"/>
-      </w:pPr>
-    </w:p>
-    <w:p>
-      <w:pPr>
-        <w:spacing w:after="0"/>
-      </w:pPr>
+        <w:t>Avdelnings (</w:t>
+      </w:r>
+      <w:proofErr w:type="spellStart"/>
+      <w:r>
+        <w:t>AvdelningsID</w:t>
+      </w:r>
+      <w:proofErr w:type="spellEnd"/>
+      <w:r>
+        <w:t>)</w:t>
+      </w:r>
+    </w:p>
+    <w:p>
+      <w:pPr>
+        <w:spacing w:after="0"/>
+      </w:pPr>
+    </w:p>
+    <w:p>
+      <w:pPr>
+        <w:spacing w:after="0"/>
+      </w:pPr>
+      <w:proofErr w:type="spellStart"/>
       <w:r>
         <w:rPr>
           <w:b/>
@@ -989,6 +1606,7 @@
         </w:rPr>
         <w:t>ektProduktkostnad</w:t>
       </w:r>
+      <w:proofErr w:type="spellEnd"/>
       <w:r>
         <w:rPr>
           <w:b/>
@@ -998,17 +1616,37 @@
       <w:r>
         <w:t>(</w:t>
       </w:r>
+      <w:proofErr w:type="spellStart"/>
       <w:r>
         <w:t>KostnadsbudgetID</w:t>
       </w:r>
-      <w:r>
-        <w:t xml:space="preserve">, </w:t>
-      </w:r>
-      <w:r>
-        <w:t>ProduktKostnad, ProduktID</w:t>
-      </w:r>
-      <w:r>
-        <w:t>, KontoNr)</w:t>
+      <w:proofErr w:type="spellEnd"/>
+      <w:r>
+        <w:t xml:space="preserve">, </w:t>
+      </w:r>
+      <w:proofErr w:type="spellStart"/>
+      <w:r>
+        <w:t>ProduktKostnad</w:t>
+      </w:r>
+      <w:proofErr w:type="spellEnd"/>
+      <w:r>
+        <w:t xml:space="preserve">, </w:t>
+      </w:r>
+      <w:proofErr w:type="spellStart"/>
+      <w:r>
+        <w:t>ProduktID</w:t>
+      </w:r>
+      <w:proofErr w:type="spellEnd"/>
+      <w:r>
+        <w:t xml:space="preserve">, </w:t>
+      </w:r>
+      <w:proofErr w:type="spellStart"/>
+      <w:r>
+        <w:t>KontoNr</w:t>
+      </w:r>
+      <w:proofErr w:type="spellEnd"/>
+      <w:r>
+        <w:t>)</w:t>
       </w:r>
     </w:p>
     <w:p>
@@ -1021,9 +1659,27 @@
         </w:rPr>
         <w:t xml:space="preserve">PRIMARY KEY </w:t>
       </w:r>
-      <w:r>
-        <w:t>KostnadsbudgetID, ProduktID, KontoNr</w:t>
-      </w:r>
+      <w:proofErr w:type="spellStart"/>
+      <w:r>
+        <w:t>KostnadsbudgetID</w:t>
+      </w:r>
+      <w:proofErr w:type="spellEnd"/>
+      <w:r>
+        <w:t xml:space="preserve">, </w:t>
+      </w:r>
+      <w:proofErr w:type="spellStart"/>
+      <w:r>
+        <w:t>ProduktID</w:t>
+      </w:r>
+      <w:proofErr w:type="spellEnd"/>
+      <w:r>
+        <w:t xml:space="preserve">, </w:t>
+      </w:r>
+      <w:proofErr w:type="spellStart"/>
+      <w:r>
+        <w:t>KontoNr</w:t>
+      </w:r>
+      <w:proofErr w:type="spellEnd"/>
     </w:p>
     <w:p>
       <w:pPr>
@@ -1035,8 +1691,13 @@
         </w:rPr>
         <w:t xml:space="preserve">FOREIGN KEY </w:t>
       </w:r>
-      <w:r>
-        <w:t xml:space="preserve">ProduktID </w:t>
+      <w:proofErr w:type="spellStart"/>
+      <w:r>
+        <w:t>ProduktID</w:t>
+      </w:r>
+      <w:proofErr w:type="spellEnd"/>
+      <w:r>
+        <w:t xml:space="preserve"> </w:t>
       </w:r>
       <w:r>
         <w:rPr>
@@ -1045,7 +1706,15 @@
         <w:t xml:space="preserve">REFERENCES </w:t>
       </w:r>
       <w:r>
-        <w:t>Produkt (ProduktID)</w:t>
+        <w:t>Produkt (</w:t>
+      </w:r>
+      <w:proofErr w:type="spellStart"/>
+      <w:r>
+        <w:t>ProduktID</w:t>
+      </w:r>
+      <w:proofErr w:type="spellEnd"/>
+      <w:r>
+        <w:t>)</w:t>
       </w:r>
     </w:p>
     <w:p>
@@ -1058,9 +1727,11 @@
         </w:rPr>
         <w:t xml:space="preserve">FOREIGN KEY </w:t>
       </w:r>
+      <w:proofErr w:type="spellStart"/>
       <w:r>
         <w:t>KostnadsbudgetID</w:t>
       </w:r>
+      <w:proofErr w:type="spellEnd"/>
       <w:r>
         <w:rPr>
           <w:b/>
@@ -1079,9 +1750,11 @@
       <w:r>
         <w:t xml:space="preserve"> (</w:t>
       </w:r>
+      <w:proofErr w:type="spellStart"/>
       <w:r>
         <w:t>KostnadsbudgetID</w:t>
       </w:r>
+      <w:proofErr w:type="spellEnd"/>
       <w:r>
         <w:t>)</w:t>
       </w:r>
@@ -1100,12 +1773,14 @@
         </w:rPr>
         <w:t xml:space="preserve">FOREIGN KEY </w:t>
       </w:r>
+      <w:proofErr w:type="spellStart"/>
       <w:r>
         <w:rPr>
           <w:lang w:val="en-US"/>
         </w:rPr>
         <w:t>KontoNr</w:t>
       </w:r>
+      <w:proofErr w:type="spellEnd"/>
       <w:r>
         <w:rPr>
           <w:b/>
@@ -1113,33 +1788,95 @@
         </w:rPr>
         <w:t xml:space="preserve"> REFERENCES </w:t>
       </w:r>
-      <w:r>
-        <w:rPr>
-          <w:lang w:val="en-US"/>
-        </w:rPr>
-        <w:t>Konto (KontoNr)</w:t>
-      </w:r>
-    </w:p>
-    <w:p>
-      <w:pPr>
-        <w:spacing w:after="0"/>
-        <w:rPr>
-          <w:lang w:val="en-US"/>
-        </w:rPr>
-      </w:pPr>
-    </w:p>
-    <w:p>
-      <w:pPr>
-        <w:spacing w:after="0"/>
-      </w:pPr>
-      <w:r>
-        <w:rPr>
-          <w:b/>
-        </w:rPr>
-        <w:t xml:space="preserve">DirektAktivitetskostnad </w:t>
-      </w:r>
-      <w:r>
-        <w:t>(KostnadsbudgetID, AktivitetsKostnad, AktivitetsID, KontoNr)</w:t>
+      <w:proofErr w:type="spellStart"/>
+      <w:r>
+        <w:rPr>
+          <w:lang w:val="en-US"/>
+        </w:rPr>
+        <w:t>Konto</w:t>
+      </w:r>
+      <w:proofErr w:type="spellEnd"/>
+      <w:r>
+        <w:rPr>
+          <w:lang w:val="en-US"/>
+        </w:rPr>
+        <w:t xml:space="preserve"> (</w:t>
+      </w:r>
+      <w:proofErr w:type="spellStart"/>
+      <w:r>
+        <w:rPr>
+          <w:lang w:val="en-US"/>
+        </w:rPr>
+        <w:t>KontoNr</w:t>
+      </w:r>
+      <w:proofErr w:type="spellEnd"/>
+      <w:r>
+        <w:rPr>
+          <w:lang w:val="en-US"/>
+        </w:rPr>
+        <w:t>)</w:t>
+      </w:r>
+    </w:p>
+    <w:p>
+      <w:pPr>
+        <w:spacing w:after="0"/>
+        <w:rPr>
+          <w:lang w:val="en-US"/>
+        </w:rPr>
+      </w:pPr>
+    </w:p>
+    <w:p>
+      <w:pPr>
+        <w:spacing w:after="0"/>
+      </w:pPr>
+      <w:proofErr w:type="spellStart"/>
+      <w:r>
+        <w:rPr>
+          <w:b/>
+        </w:rPr>
+        <w:t>DirektAktivitetskostnad</w:t>
+      </w:r>
+      <w:proofErr w:type="spellEnd"/>
+      <w:r>
+        <w:rPr>
+          <w:b/>
+        </w:rPr>
+        <w:t xml:space="preserve"> </w:t>
+      </w:r>
+      <w:r>
+        <w:t>(</w:t>
+      </w:r>
+      <w:proofErr w:type="spellStart"/>
+      <w:r>
+        <w:t>KostnadsbudgetID</w:t>
+      </w:r>
+      <w:proofErr w:type="spellEnd"/>
+      <w:r>
+        <w:t xml:space="preserve">, </w:t>
+      </w:r>
+      <w:proofErr w:type="spellStart"/>
+      <w:r>
+        <w:t>AktivitetsKostnad</w:t>
+      </w:r>
+      <w:proofErr w:type="spellEnd"/>
+      <w:r>
+        <w:t xml:space="preserve">, </w:t>
+      </w:r>
+      <w:proofErr w:type="spellStart"/>
+      <w:r>
+        <w:t>AktivitetsID</w:t>
+      </w:r>
+      <w:proofErr w:type="spellEnd"/>
+      <w:r>
+        <w:t xml:space="preserve">, </w:t>
+      </w:r>
+      <w:proofErr w:type="spellStart"/>
+      <w:r>
+        <w:t>KontoNr</w:t>
+      </w:r>
+      <w:proofErr w:type="spellEnd"/>
+      <w:r>
+        <w:t>)</w:t>
       </w:r>
     </w:p>
     <w:p>
@@ -1152,9 +1889,27 @@
         </w:rPr>
         <w:t xml:space="preserve">PRIMARY KEY </w:t>
       </w:r>
-      <w:r>
-        <w:t>KostnadsbudgetID, ProduktID, KontoNr</w:t>
-      </w:r>
+      <w:proofErr w:type="spellStart"/>
+      <w:r>
+        <w:t>KostnadsbudgetID</w:t>
+      </w:r>
+      <w:proofErr w:type="spellEnd"/>
+      <w:r>
+        <w:t xml:space="preserve">, </w:t>
+      </w:r>
+      <w:proofErr w:type="spellStart"/>
+      <w:r>
+        <w:t>ProduktID</w:t>
+      </w:r>
+      <w:proofErr w:type="spellEnd"/>
+      <w:r>
+        <w:t xml:space="preserve">, </w:t>
+      </w:r>
+      <w:proofErr w:type="spellStart"/>
+      <w:r>
+        <w:t>KontoNr</w:t>
+      </w:r>
+      <w:proofErr w:type="spellEnd"/>
     </w:p>
     <w:p>
       <w:pPr>
@@ -1166,9 +1921,11 @@
         </w:rPr>
         <w:t xml:space="preserve">FOREIGN KEY </w:t>
       </w:r>
+      <w:proofErr w:type="spellStart"/>
       <w:r>
         <w:t>AktivitetsID</w:t>
       </w:r>
+      <w:proofErr w:type="spellEnd"/>
       <w:r>
         <w:rPr>
           <w:b/>
@@ -1176,7 +1933,15 @@
         <w:t xml:space="preserve"> REFERENCES </w:t>
       </w:r>
       <w:r>
-        <w:t>Aktivitet (AktivitetsID)</w:t>
+        <w:t>Aktivitet (</w:t>
+      </w:r>
+      <w:proofErr w:type="spellStart"/>
+      <w:r>
+        <w:t>AktivitetsID</w:t>
+      </w:r>
+      <w:proofErr w:type="spellEnd"/>
+      <w:r>
+        <w:t>)</w:t>
       </w:r>
     </w:p>
     <w:p>
@@ -1189,9 +1954,11 @@
         </w:rPr>
         <w:t xml:space="preserve">FOREIGN KEY </w:t>
       </w:r>
+      <w:proofErr w:type="spellStart"/>
       <w:r>
         <w:t>KostnadsbudgetID</w:t>
       </w:r>
+      <w:proofErr w:type="spellEnd"/>
       <w:r>
         <w:rPr>
           <w:b/>
@@ -1199,7 +1966,15 @@
         <w:t xml:space="preserve"> REFERENCES </w:t>
       </w:r>
       <w:r>
-        <w:t>Kostnadsbudget (KostnadsbudgetID)</w:t>
+        <w:t>Kostnadsbudget (</w:t>
+      </w:r>
+      <w:proofErr w:type="spellStart"/>
+      <w:r>
+        <w:t>KostnadsbudgetID</w:t>
+      </w:r>
+      <w:proofErr w:type="spellEnd"/>
+      <w:r>
+        <w:t>)</w:t>
       </w:r>
     </w:p>
     <w:p>
@@ -1216,12 +1991,14 @@
         </w:rPr>
         <w:t xml:space="preserve">FOREIGN KEY </w:t>
       </w:r>
+      <w:proofErr w:type="spellStart"/>
       <w:r>
         <w:rPr>
           <w:lang w:val="en-US"/>
         </w:rPr>
         <w:t>KontoNr</w:t>
       </w:r>
+      <w:proofErr w:type="spellEnd"/>
       <w:r>
         <w:rPr>
           <w:b/>
@@ -1229,11 +2006,33 @@
         </w:rPr>
         <w:t xml:space="preserve"> REFERENCES </w:t>
       </w:r>
-      <w:r>
-        <w:rPr>
-          <w:lang w:val="en-US"/>
-        </w:rPr>
-        <w:t>Konto (KontoNr)</w:t>
+      <w:proofErr w:type="spellStart"/>
+      <w:r>
+        <w:rPr>
+          <w:lang w:val="en-US"/>
+        </w:rPr>
+        <w:t>Konto</w:t>
+      </w:r>
+      <w:proofErr w:type="spellEnd"/>
+      <w:r>
+        <w:rPr>
+          <w:lang w:val="en-US"/>
+        </w:rPr>
+        <w:t xml:space="preserve"> (</w:t>
+      </w:r>
+      <w:proofErr w:type="spellStart"/>
+      <w:r>
+        <w:rPr>
+          <w:lang w:val="en-US"/>
+        </w:rPr>
+        <w:t>KontoNr</w:t>
+      </w:r>
+      <w:proofErr w:type="spellEnd"/>
+      <w:r>
+        <w:rPr>
+          <w:lang w:val="en-US"/>
+        </w:rPr>
+        <w:t>)</w:t>
       </w:r>
     </w:p>
     <w:p>
@@ -1255,7 +2054,23 @@
         <w:t xml:space="preserve">Konto </w:t>
       </w:r>
       <w:r>
-        <w:t xml:space="preserve">(KontoNr, KontoNamn, </w:t>
+        <w:t>(</w:t>
+      </w:r>
+      <w:proofErr w:type="spellStart"/>
+      <w:r>
+        <w:t>KontoNr</w:t>
+      </w:r>
+      <w:proofErr w:type="spellEnd"/>
+      <w:r>
+        <w:t xml:space="preserve">, </w:t>
+      </w:r>
+      <w:proofErr w:type="spellStart"/>
+      <w:r>
+        <w:t>KontoNamn</w:t>
+      </w:r>
+      <w:proofErr w:type="spellEnd"/>
+      <w:r>
+        <w:t xml:space="preserve">, </w:t>
       </w:r>
       <w:r>
         <w:t>Kostnad</w:t>
@@ -1274,9 +2089,11 @@
         </w:rPr>
         <w:t xml:space="preserve">PRIMARY KEY </w:t>
       </w:r>
+      <w:proofErr w:type="spellStart"/>
       <w:r>
         <w:t>KontoNr</w:t>
       </w:r>
+      <w:proofErr w:type="spellEnd"/>
     </w:p>
     <w:p>
       <w:pPr>
@@ -1294,35 +2111,688 @@
         <w:t>Kostnadsbudget</w:t>
       </w:r>
       <w:r>
-        <w:t xml:space="preserve"> (KostnadsbudgetID</w:t>
+        <w:t xml:space="preserve"> (</w:t>
+      </w:r>
+      <w:proofErr w:type="spellStart"/>
+      <w:r>
+        <w:t>KostnadsbudgetID</w:t>
+      </w:r>
+      <w:proofErr w:type="spellEnd"/>
+      <w:r>
+        <w:t xml:space="preserve">, </w:t>
+      </w:r>
+      <w:proofErr w:type="spellStart"/>
+      <w:proofErr w:type="gramStart"/>
+      <w:r>
+        <w:t>Låst</w:t>
+      </w:r>
+      <w:r>
+        <w:t>Administrativ</w:t>
+      </w:r>
+      <w:proofErr w:type="spellEnd"/>
+      <w:r>
+        <w:t xml:space="preserve"> ,</w:t>
+      </w:r>
+      <w:proofErr w:type="spellStart"/>
+      <w:proofErr w:type="gramEnd"/>
+      <w:r>
+        <w:t>LåstFörsäljning</w:t>
+      </w:r>
+      <w:proofErr w:type="spellEnd"/>
+      <w:r>
+        <w:t>,</w:t>
+      </w:r>
+      <w:r>
+        <w:t xml:space="preserve"> </w:t>
+      </w:r>
+      <w:proofErr w:type="spellStart"/>
+      <w:r>
+        <w:t>LåstUtveckling</w:t>
+      </w:r>
+      <w:proofErr w:type="spellEnd"/>
+      <w:r>
+        <w:t>,</w:t>
+      </w:r>
+      <w:r>
+        <w:t xml:space="preserve"> </w:t>
+      </w:r>
+      <w:proofErr w:type="spellStart"/>
+      <w:r>
+        <w:t>LåstDrift</w:t>
+      </w:r>
+      <w:proofErr w:type="spellEnd"/>
+      <w:r>
+        <w:t xml:space="preserve">, </w:t>
+      </w:r>
+      <w:r>
+        <w:t>Avkastningskrav)</w:t>
+      </w:r>
+    </w:p>
+    <w:p>
+      <w:pPr>
+        <w:spacing w:after="0"/>
+      </w:pPr>
+      <w:r>
+        <w:rPr>
+          <w:b/>
+        </w:rPr>
+        <w:t xml:space="preserve">PRIMARY KEY </w:t>
+      </w:r>
+      <w:proofErr w:type="spellStart"/>
+      <w:r>
+        <w:t>KostnadsbudgetID</w:t>
+      </w:r>
+      <w:proofErr w:type="spellEnd"/>
+    </w:p>
+    <w:p>
+      <w:pPr>
+        <w:spacing w:after="0"/>
+      </w:pPr>
+    </w:p>
+    <w:p>
+      <w:pPr>
+        <w:spacing w:after="0"/>
+      </w:pPr>
+      <w:r>
+        <w:rPr>
+          <w:b/>
+        </w:rPr>
+        <w:t xml:space="preserve">Produktkategori </w:t>
+      </w:r>
+      <w:r>
+        <w:t>(</w:t>
+      </w:r>
+      <w:proofErr w:type="spellStart"/>
+      <w:r>
+        <w:t>ProduktkategoriID</w:t>
+      </w:r>
+      <w:proofErr w:type="spellEnd"/>
+      <w:r>
+        <w:t xml:space="preserve">, </w:t>
+      </w:r>
+      <w:proofErr w:type="spellStart"/>
+      <w:r>
+        <w:t>KategoriNamn</w:t>
+      </w:r>
+      <w:proofErr w:type="spellEnd"/>
+      <w:r>
+        <w:t>)</w:t>
+      </w:r>
+    </w:p>
+    <w:p>
+      <w:pPr>
+        <w:spacing w:after="0"/>
+      </w:pPr>
+      <w:r>
+        <w:rPr>
+          <w:b/>
+        </w:rPr>
+        <w:t xml:space="preserve">PRIMARY KEY </w:t>
+      </w:r>
+      <w:proofErr w:type="spellStart"/>
+      <w:r>
+        <w:t>ProduktkategoriID</w:t>
+      </w:r>
+      <w:proofErr w:type="spellEnd"/>
+    </w:p>
+    <w:p>
+      <w:pPr>
+        <w:spacing w:after="0"/>
+      </w:pPr>
+    </w:p>
+    <w:p>
+      <w:pPr>
+        <w:spacing w:after="0"/>
+      </w:pPr>
+      <w:proofErr w:type="spellStart"/>
+      <w:r>
+        <w:rPr>
+          <w:b/>
+        </w:rPr>
+        <w:t>ProduktGrupp</w:t>
+      </w:r>
+      <w:proofErr w:type="spellEnd"/>
+      <w:r>
+        <w:rPr>
+          <w:b/>
+        </w:rPr>
+        <w:t xml:space="preserve"> </w:t>
+      </w:r>
+      <w:r>
+        <w:t>(</w:t>
+      </w:r>
+      <w:proofErr w:type="spellStart"/>
+      <w:r>
+        <w:t>ProduktGruppID</w:t>
+      </w:r>
+      <w:proofErr w:type="spellEnd"/>
+      <w:r>
+        <w:t xml:space="preserve">, </w:t>
+      </w:r>
+      <w:proofErr w:type="spellStart"/>
+      <w:r>
+        <w:t>GruppNamn</w:t>
+      </w:r>
+      <w:proofErr w:type="spellEnd"/>
+      <w:r>
+        <w:t>)</w:t>
+      </w:r>
+    </w:p>
+    <w:p>
+      <w:pPr>
+        <w:spacing w:after="0"/>
+      </w:pPr>
+      <w:r>
+        <w:rPr>
+          <w:b/>
+        </w:rPr>
+        <w:t xml:space="preserve">PRIMARY KEY </w:t>
+      </w:r>
+      <w:proofErr w:type="spellStart"/>
+      <w:r>
+        <w:t>ProduktGruppID</w:t>
+      </w:r>
+      <w:proofErr w:type="spellEnd"/>
+    </w:p>
+    <w:p>
+      <w:pPr>
+        <w:spacing w:after="0"/>
+      </w:pPr>
+    </w:p>
+    <w:p>
+      <w:pPr>
+        <w:spacing w:after="0"/>
+      </w:pPr>
+      <w:proofErr w:type="spellStart"/>
+      <w:r>
+        <w:rPr>
+          <w:b/>
+        </w:rPr>
+        <w:t>Intäkt</w:t>
+      </w:r>
+      <w:r>
+        <w:rPr>
+          <w:b/>
+        </w:rPr>
+        <w:t>ProduktKund</w:t>
+      </w:r>
+      <w:proofErr w:type="spellEnd"/>
+      <w:r>
+        <w:rPr>
+          <w:b/>
+        </w:rPr>
+        <w:t xml:space="preserve"> (</w:t>
+      </w:r>
+      <w:proofErr w:type="spellStart"/>
+      <w:r>
+        <w:t>I</w:t>
+      </w:r>
+      <w:r>
+        <w:t>e</w:t>
+      </w:r>
+      <w:r>
+        <w:t>ProduktID</w:t>
+      </w:r>
+      <w:proofErr w:type="spellEnd"/>
+      <w:r>
+        <w:t xml:space="preserve">, </w:t>
+      </w:r>
+      <w:proofErr w:type="spellStart"/>
+      <w:r>
+        <w:t>I</w:t>
+      </w:r>
+      <w:r>
+        <w:t>e</w:t>
+      </w:r>
+      <w:r>
+        <w:t>Intäkt</w:t>
+      </w:r>
+      <w:r>
+        <w:t>s</w:t>
+      </w:r>
+      <w:r>
+        <w:t>Datum</w:t>
+      </w:r>
+      <w:proofErr w:type="spellEnd"/>
+      <w:r>
+        <w:t xml:space="preserve">, </w:t>
+      </w:r>
+      <w:proofErr w:type="spellStart"/>
+      <w:r>
+        <w:t>I</w:t>
+      </w:r>
+      <w:r>
+        <w:t>e</w:t>
+      </w:r>
+      <w:r>
+        <w:t>KundID</w:t>
+      </w:r>
+      <w:proofErr w:type="spellEnd"/>
+      <w:r>
+        <w:t xml:space="preserve">, </w:t>
+      </w:r>
+      <w:proofErr w:type="spellStart"/>
+      <w:r>
+        <w:t>I</w:t>
+      </w:r>
+      <w:r>
+        <w:t>e</w:t>
+      </w:r>
+      <w:r>
+        <w:t>ProduktBenämning</w:t>
+      </w:r>
+      <w:proofErr w:type="spellEnd"/>
+      <w:r>
+        <w:t xml:space="preserve">, </w:t>
+      </w:r>
+      <w:proofErr w:type="spellStart"/>
+      <w:r>
+        <w:t>I</w:t>
+      </w:r>
+      <w:r>
+        <w:t>e</w:t>
+      </w:r>
+      <w:r>
+        <w:t>KundNamn</w:t>
+      </w:r>
+      <w:proofErr w:type="spellEnd"/>
+      <w:r>
+        <w:t xml:space="preserve">, </w:t>
+      </w:r>
+      <w:proofErr w:type="spellStart"/>
+      <w:r>
+        <w:t>I</w:t>
+      </w:r>
+      <w:r>
+        <w:t>e</w:t>
+      </w:r>
+      <w:r>
+        <w:t>Belopp</w:t>
+      </w:r>
+      <w:proofErr w:type="spellEnd"/>
+      <w:r>
+        <w:t>)</w:t>
+      </w:r>
+    </w:p>
+    <w:p>
+      <w:pPr>
+        <w:spacing w:after="0"/>
+        <w:rPr>
+          <w:lang w:val="en-US"/>
+        </w:rPr>
+      </w:pPr>
+      <w:r>
+        <w:rPr>
+          <w:b/>
+          <w:lang w:val="en-US"/>
+        </w:rPr>
+        <w:t xml:space="preserve">PRIMARY KEY </w:t>
+      </w:r>
+      <w:proofErr w:type="spellStart"/>
+      <w:r>
+        <w:t>I</w:t>
+      </w:r>
+      <w:r>
+        <w:t>eProduktID</w:t>
+      </w:r>
+      <w:proofErr w:type="spellEnd"/>
+      <w:r>
+        <w:t xml:space="preserve">, </w:t>
+      </w:r>
+      <w:proofErr w:type="spellStart"/>
+      <w:r>
+        <w:t>I</w:t>
+      </w:r>
+      <w:r>
+        <w:t>eIntäktsDatum</w:t>
+      </w:r>
+      <w:proofErr w:type="spellEnd"/>
+      <w:r>
+        <w:t xml:space="preserve">, </w:t>
+      </w:r>
+      <w:proofErr w:type="spellStart"/>
+      <w:r>
+        <w:t>I</w:t>
+      </w:r>
+      <w:r>
+        <w:t>eKundID</w:t>
+      </w:r>
+      <w:proofErr w:type="spellEnd"/>
+    </w:p>
+    <w:p>
+      <w:pPr>
+        <w:spacing w:after="0"/>
+      </w:pPr>
+    </w:p>
+    <w:p>
+      <w:pPr>
+        <w:spacing w:after="0"/>
+      </w:pPr>
+      <w:r>
+        <w:rPr>
+          <w:b/>
+        </w:rPr>
+        <w:t>Prognos</w:t>
+      </w:r>
+      <w:r>
+        <w:rPr>
+          <w:b/>
+        </w:rPr>
+        <w:t xml:space="preserve"> (</w:t>
+      </w:r>
+      <w:proofErr w:type="spellStart"/>
+      <w:r>
+        <w:rPr>
+          <w:b/>
+        </w:rPr>
+        <w:t>I</w:t>
+      </w:r>
+      <w:r>
+        <w:t>e</w:t>
+      </w:r>
+      <w:r>
+        <w:t>ProduktID</w:t>
+      </w:r>
+      <w:proofErr w:type="spellEnd"/>
+      <w:r>
+        <w:t xml:space="preserve">, </w:t>
+      </w:r>
+      <w:proofErr w:type="spellStart"/>
+      <w:r>
+        <w:t>Ie</w:t>
+      </w:r>
+      <w:r>
+        <w:t>ProduktBenämning</w:t>
+      </w:r>
+      <w:proofErr w:type="spellEnd"/>
+      <w:r>
+        <w:t xml:space="preserve">, </w:t>
+      </w:r>
+      <w:proofErr w:type="spellStart"/>
+      <w:r>
+        <w:t>Ut</w:t>
+      </w:r>
+      <w:r>
+        <w:t>fallMån</w:t>
+      </w:r>
+      <w:proofErr w:type="spellEnd"/>
+      <w:r>
+        <w:t xml:space="preserve">, </w:t>
+      </w:r>
+      <w:proofErr w:type="spellStart"/>
+      <w:r>
+        <w:t>UtfallAcc</w:t>
+      </w:r>
+      <w:proofErr w:type="spellEnd"/>
+      <w:r>
+        <w:t xml:space="preserve">, Upparbetat, Prognos, </w:t>
+      </w:r>
+      <w:proofErr w:type="spellStart"/>
+      <w:r>
+        <w:t>PrognosBudget</w:t>
+      </w:r>
+      <w:proofErr w:type="spellEnd"/>
+      <w:r>
+        <w:t>, Trend</w:t>
+      </w:r>
+      <w:r>
+        <w:t xml:space="preserve">, </w:t>
+      </w:r>
+      <w:proofErr w:type="spellStart"/>
+      <w:r>
+        <w:t>PrognosMånadID</w:t>
+      </w:r>
+      <w:proofErr w:type="spellEnd"/>
+      <w:r>
+        <w:t>)</w:t>
+      </w:r>
+    </w:p>
+    <w:p>
+      <w:pPr>
+        <w:spacing w:after="0"/>
+      </w:pPr>
+      <w:r>
+        <w:rPr>
+          <w:b/>
+        </w:rPr>
+        <w:t xml:space="preserve">PRIMARY KEY </w:t>
+      </w:r>
+      <w:proofErr w:type="spellStart"/>
+      <w:r>
+        <w:t>eProduktID</w:t>
+      </w:r>
+      <w:proofErr w:type="spellEnd"/>
+    </w:p>
+    <w:p>
+      <w:pPr>
+        <w:spacing w:after="0"/>
+      </w:pPr>
+      <w:r>
+        <w:rPr>
+          <w:b/>
+        </w:rPr>
+        <w:t xml:space="preserve">FOREIGN KEY </w:t>
+      </w:r>
+      <w:proofErr w:type="spellStart"/>
+      <w:r>
+        <w:t>Prognos</w:t>
+      </w:r>
+      <w:r>
+        <w:t>Månad</w:t>
+      </w:r>
+      <w:r>
+        <w:t>ID</w:t>
+      </w:r>
+      <w:proofErr w:type="spellEnd"/>
+      <w:r>
+        <w:rPr>
+          <w:b/>
+        </w:rPr>
+        <w:t xml:space="preserve"> REFERENCES </w:t>
+      </w:r>
+      <w:proofErr w:type="spellStart"/>
+      <w:r>
+        <w:t>Månads</w:t>
+      </w:r>
+      <w:r>
+        <w:t>Prognos</w:t>
+      </w:r>
+      <w:proofErr w:type="spellEnd"/>
+      <w:r>
+        <w:t xml:space="preserve"> (</w:t>
+      </w:r>
+      <w:proofErr w:type="spellStart"/>
+      <w:r>
+        <w:t>PrognosMånadID</w:t>
+      </w:r>
+      <w:proofErr w:type="spellEnd"/>
+      <w:r>
+        <w:t>)</w:t>
+      </w:r>
+    </w:p>
+    <w:p>
+      <w:pPr>
+        <w:spacing w:after="0"/>
+      </w:pPr>
+      <w:r>
+        <w:rPr>
+          <w:b/>
+        </w:rPr>
+        <w:t xml:space="preserve">FOREIGN KEY </w:t>
+      </w:r>
+      <w:proofErr w:type="spellStart"/>
+      <w:r>
+        <w:t>eProduktID</w:t>
+      </w:r>
+      <w:proofErr w:type="spellEnd"/>
+      <w:r>
+        <w:rPr>
+          <w:b/>
+        </w:rPr>
+        <w:t xml:space="preserve"> </w:t>
+      </w:r>
+      <w:r>
+        <w:rPr>
+          <w:b/>
+        </w:rPr>
+        <w:t xml:space="preserve">REFERENCES </w:t>
+      </w:r>
+      <w:r>
+        <w:t>Intäkt (</w:t>
+      </w:r>
+      <w:proofErr w:type="spellStart"/>
+      <w:r>
+        <w:t>eProduktID</w:t>
+      </w:r>
+      <w:proofErr w:type="spellEnd"/>
+      <w:r>
+        <w:t>)</w:t>
+      </w:r>
+    </w:p>
+    <w:p>
+      <w:pPr>
+        <w:spacing w:after="0"/>
+      </w:pPr>
+      <w:r>
+        <w:rPr>
+          <w:b/>
+        </w:rPr>
+        <w:lastRenderedPageBreak/>
+        <w:t xml:space="preserve">DERIVED </w:t>
+      </w:r>
+      <w:proofErr w:type="spellStart"/>
+      <w:r>
+        <w:t>UtfallMån</w:t>
+      </w:r>
+      <w:proofErr w:type="spellEnd"/>
+      <w:r>
+        <w:t xml:space="preserve"> (</w:t>
+      </w:r>
+      <w:proofErr w:type="spellStart"/>
+      <w:r>
+        <w:t>UtfallAcc</w:t>
+      </w:r>
+      <w:proofErr w:type="spellEnd"/>
+      <w:r>
+        <w:t xml:space="preserve"> vald månad</w:t>
+      </w:r>
+      <w:r>
+        <w:t xml:space="preserve"> per produkt och kund – </w:t>
+      </w:r>
+      <w:proofErr w:type="spellStart"/>
+      <w:r>
+        <w:t>UtfallAcc</w:t>
+      </w:r>
+      <w:proofErr w:type="spellEnd"/>
+      <w:r>
+        <w:t xml:space="preserve"> senaste månad före vald</w:t>
       </w:r>
       <w:bookmarkStart w:id="0" w:name="_GoBack"/>
       <w:bookmarkEnd w:id="0"/>
       <w:r>
-        <w:t>, Låst</w:t>
-      </w:r>
-      <w:r>
-        <w:t>Administrativ ,LåstFörsäljning</w:t>
-      </w:r>
-      <w:r>
-        <w:t>,</w:t>
-      </w:r>
-      <w:r>
-        <w:t xml:space="preserve"> LåstUtveckling,</w:t>
-      </w:r>
-      <w:r>
+        <w:t xml:space="preserve"> månad per samma produkt och samma kund</w:t>
+      </w:r>
+      <w:r>
+        <w:t xml:space="preserve">, Slå ihop </w:t>
+      </w:r>
+      <w:proofErr w:type="spellStart"/>
+      <w:r>
+        <w:t>UtfallAcc</w:t>
+      </w:r>
+      <w:proofErr w:type="spellEnd"/>
+      <w:r>
+        <w:t xml:space="preserve"> per produkt</w:t>
+      </w:r>
+      <w:r>
+        <w:t>)</w:t>
+      </w:r>
+    </w:p>
+    <w:p>
+      <w:pPr>
+        <w:spacing w:after="0"/>
+      </w:pPr>
+      <w:r>
+        <w:rPr>
+          <w:b/>
+        </w:rPr>
+        <w:t xml:space="preserve">DERIVED </w:t>
+      </w:r>
+      <w:r>
+        <w:t>Trend (</w:t>
+      </w:r>
+      <w:r>
+        <w:t>(</w:t>
+      </w:r>
+      <w:proofErr w:type="spellStart"/>
+      <w:r>
+        <w:rPr>
+          <w:noProof/>
+        </w:rPr>
+        <w:t>UtfallAcc</w:t>
+      </w:r>
+      <w:proofErr w:type="spellEnd"/>
+      <w:r>
+        <w:t xml:space="preserve"> + Upparbetat) / (Antal gångna månader * 12)</w:t>
+      </w:r>
+      <w:r>
+        <w:t>)</w:t>
+      </w:r>
+    </w:p>
+    <w:p>
+      <w:pPr>
+        <w:spacing w:after="0"/>
+      </w:pPr>
+    </w:p>
+    <w:p>
+      <w:pPr>
+        <w:spacing w:after="0"/>
+      </w:pPr>
+      <w:proofErr w:type="spellStart"/>
+      <w:r>
+        <w:rPr>
+          <w:b/>
+        </w:rPr>
+        <w:t>Månads</w:t>
+      </w:r>
+      <w:r>
+        <w:rPr>
+          <w:b/>
+        </w:rPr>
+        <w:t>Prognos</w:t>
+      </w:r>
+      <w:proofErr w:type="spellEnd"/>
+      <w:r>
+        <w:rPr>
+          <w:b/>
+        </w:rPr>
         <w:t xml:space="preserve"> </w:t>
       </w:r>
       <w:r>
-        <w:t xml:space="preserve">LåstDrift, </w:t>
-      </w:r>
-      <w:r>
-        <w:t>Avkastningskrav)</w:t>
-      </w:r>
-    </w:p>
-    <w:p>
-      <w:pPr>
-        <w:spacing w:after="0"/>
+        <w:t>(</w:t>
+      </w:r>
+      <w:proofErr w:type="spellStart"/>
+      <w:r>
+        <w:t>PrognosMånadID</w:t>
+      </w:r>
+      <w:proofErr w:type="spellEnd"/>
+      <w:r>
+        <w:t xml:space="preserve">, </w:t>
+      </w:r>
+      <w:proofErr w:type="spellStart"/>
+      <w:r>
+        <w:t>PrognosLåst</w:t>
+      </w:r>
+      <w:proofErr w:type="spellEnd"/>
+      <w:r>
+        <w:t>)</w:t>
+      </w:r>
+    </w:p>
+    <w:p>
+      <w:pPr>
+        <w:spacing w:after="0"/>
+        <w:rPr>
+          <w:noProof/>
+        </w:rPr>
       </w:pPr>
       <w:r>
         <w:rPr>
@@ -1330,437 +2800,73 @@
         </w:rPr>
         <w:t xml:space="preserve">PRIMARY KEY </w:t>
       </w:r>
-      <w:r>
-        <w:t>KostnadsbudgetID</w:t>
-      </w:r>
-    </w:p>
-    <w:p>
-      <w:pPr>
-        <w:spacing w:after="0"/>
-      </w:pPr>
-    </w:p>
-    <w:p>
-      <w:pPr>
-        <w:spacing w:after="0"/>
-      </w:pPr>
-      <w:r>
-        <w:rPr>
-          <w:b/>
-        </w:rPr>
-        <w:t xml:space="preserve">Produktkategori </w:t>
-      </w:r>
-      <w:r>
-        <w:t>(ProduktkategoriID, KategoriNamn)</w:t>
-      </w:r>
-    </w:p>
-    <w:p>
-      <w:pPr>
-        <w:spacing w:after="0"/>
-      </w:pPr>
-      <w:r>
-        <w:rPr>
-          <w:b/>
+      <w:proofErr w:type="spellStart"/>
+      <w:r>
+        <w:t>PrognosMånadID</w:t>
+      </w:r>
+      <w:proofErr w:type="spellEnd"/>
+    </w:p>
+    <w:p>
+      <w:pPr>
+        <w:spacing w:after="0"/>
+        <w:rPr>
+          <w:noProof/>
+        </w:rPr>
+      </w:pPr>
+    </w:p>
+    <w:p>
+      <w:pPr>
+        <w:spacing w:after="0"/>
+        <w:rPr>
+          <w:noProof/>
+        </w:rPr>
+      </w:pPr>
+      <w:r>
+        <w:rPr>
+          <w:b/>
+          <w:noProof/>
+        </w:rPr>
+        <w:t xml:space="preserve">KostnadProdukt </w:t>
+      </w:r>
+      <w:r>
+        <w:rPr>
+          <w:noProof/>
+        </w:rPr>
+        <w:t>(KeProduktID, KeIntäktsdatum, KeProduktBenämning, KeBelopp)</w:t>
+      </w:r>
+    </w:p>
+    <w:p>
+      <w:pPr>
+        <w:spacing w:after="0"/>
+        <w:rPr>
+          <w:noProof/>
+        </w:rPr>
+      </w:pPr>
+      <w:r>
+        <w:rPr>
+          <w:b/>
+          <w:noProof/>
         </w:rPr>
         <w:t xml:space="preserve">PRIMARY KEY </w:t>
       </w:r>
       <w:r>
-        <w:t>ProduktkategoriID</w:t>
-      </w:r>
-    </w:p>
-    <w:p>
-      <w:pPr>
-        <w:spacing w:after="0"/>
-      </w:pPr>
-    </w:p>
-    <w:p>
-      <w:pPr>
-        <w:spacing w:after="0"/>
-      </w:pPr>
-      <w:r>
-        <w:rPr>
-          <w:b/>
-        </w:rPr>
-        <w:t xml:space="preserve">ProduktGrupp </w:t>
-      </w:r>
-      <w:r>
-        <w:t>(ProduktGruppID, GruppNamn)</w:t>
-      </w:r>
-    </w:p>
-    <w:p>
-      <w:pPr>
-        <w:spacing w:after="0"/>
-      </w:pPr>
-      <w:r>
-        <w:rPr>
-          <w:b/>
-        </w:rPr>
-        <w:t xml:space="preserve">PRIMARY KEY </w:t>
-      </w:r>
-      <w:r>
-        <w:t>ProduktGruppID</w:t>
-      </w:r>
-    </w:p>
-    <w:p>
-      <w:pPr>
-        <w:spacing w:after="0"/>
-      </w:pPr>
-    </w:p>
-    <w:p>
-      <w:pPr>
-        <w:spacing w:after="0"/>
-      </w:pPr>
-      <w:r>
-        <w:rPr>
-          <w:b/>
-        </w:rPr>
-        <w:t>Intäkt</w:t>
-      </w:r>
-      <w:r>
-        <w:rPr>
-          <w:b/>
-        </w:rPr>
-        <w:t>ProduktKund</w:t>
-      </w:r>
-      <w:r>
-        <w:rPr>
-          <w:b/>
-        </w:rPr>
-        <w:t xml:space="preserve"> (</w:t>
-      </w:r>
-      <w:r>
-        <w:t>e</w:t>
-      </w:r>
-      <w:r>
-        <w:t>ProduktID, Intäkt</w:t>
-      </w:r>
-      <w:r>
-        <w:t>s</w:t>
-      </w:r>
-      <w:r>
-        <w:t xml:space="preserve">Datum, </w:t>
-      </w:r>
-      <w:r>
-        <w:t>e</w:t>
-      </w:r>
-      <w:r>
-        <w:t>KundID, ProduktBenämning, KundNamn, Belopp)</w:t>
-      </w:r>
-    </w:p>
-    <w:p>
-      <w:pPr>
-        <w:spacing w:after="0"/>
-        <w:rPr>
-          <w:lang w:val="en-US"/>
-        </w:rPr>
-      </w:pPr>
-      <w:r>
-        <w:rPr>
-          <w:b/>
-          <w:lang w:val="en-US"/>
-        </w:rPr>
-        <w:t xml:space="preserve">PRIMARY KEY </w:t>
-      </w:r>
-      <w:r>
-        <w:rPr>
-          <w:lang w:val="en-US"/>
-        </w:rPr>
-        <w:t>e</w:t>
-      </w:r>
-      <w:r>
-        <w:rPr>
-          <w:lang w:val="en-US"/>
-        </w:rPr>
-        <w:t>ProduktID</w:t>
-      </w:r>
-    </w:p>
-    <w:p>
-      <w:pPr>
-        <w:spacing w:after="0"/>
-        <w:rPr>
-          <w:lang w:val="en-US"/>
-        </w:rPr>
-      </w:pPr>
-      <w:r>
-        <w:rPr>
-          <w:b/>
-          <w:lang w:val="en-US"/>
-        </w:rPr>
-        <w:t xml:space="preserve">PRIMARY KEY </w:t>
-      </w:r>
-      <w:r>
-        <w:rPr>
-          <w:lang w:val="en-US"/>
-        </w:rPr>
-        <w:t>Intäkt</w:t>
-      </w:r>
-      <w:r>
-        <w:rPr>
-          <w:lang w:val="en-US"/>
-        </w:rPr>
-        <w:t>s</w:t>
-      </w:r>
-      <w:r>
-        <w:rPr>
-          <w:lang w:val="en-US"/>
-        </w:rPr>
-        <w:t>Datum</w:t>
-      </w:r>
-    </w:p>
-    <w:p>
-      <w:pPr>
-        <w:spacing w:after="0"/>
-      </w:pPr>
-      <w:r>
-        <w:rPr>
-          <w:b/>
-        </w:rPr>
-        <w:t xml:space="preserve">PRIMARY KEY </w:t>
-      </w:r>
-      <w:r>
-        <w:t>e</w:t>
-      </w:r>
-      <w:r>
-        <w:t>KundID</w:t>
-      </w:r>
-    </w:p>
-    <w:p>
-      <w:pPr>
-        <w:spacing w:after="0"/>
-      </w:pPr>
-    </w:p>
-    <w:p>
-      <w:pPr>
-        <w:spacing w:after="0"/>
-      </w:pPr>
-      <w:r>
-        <w:rPr>
-          <w:b/>
-        </w:rPr>
-        <w:t>Prognos</w:t>
-      </w:r>
-      <w:r>
-        <w:rPr>
-          <w:b/>
-        </w:rPr>
-        <w:t xml:space="preserve"> (</w:t>
-      </w:r>
-      <w:r>
-        <w:t>e</w:t>
-      </w:r>
-      <w:r>
-        <w:t>ProduktID, ProduktBenämning</w:t>
-      </w:r>
-      <w:r>
-        <w:t>, Ut</w:t>
-      </w:r>
-      <w:r>
-        <w:t>fallMån, UtfallAcc, Upparbetat, Prognos, PrognosBudget, Trend</w:t>
-      </w:r>
-      <w:r>
-        <w:t>, PrognosMånadID</w:t>
-      </w:r>
-      <w:r>
-        <w:t>)</w:t>
-      </w:r>
-    </w:p>
-    <w:p>
-      <w:pPr>
-        <w:spacing w:after="0"/>
-      </w:pPr>
-      <w:r>
-        <w:rPr>
-          <w:b/>
-        </w:rPr>
-        <w:t xml:space="preserve">PRIMARY KEY </w:t>
-      </w:r>
-      <w:r>
-        <w:t>eProduktID</w:t>
-      </w:r>
-    </w:p>
-    <w:p>
-      <w:pPr>
-        <w:spacing w:after="0"/>
-      </w:pPr>
-      <w:r>
-        <w:rPr>
-          <w:b/>
-        </w:rPr>
-        <w:t xml:space="preserve">FOREIGN KEY </w:t>
-      </w:r>
-      <w:r>
-        <w:t>Prognos</w:t>
-      </w:r>
-      <w:r>
-        <w:t>Månad</w:t>
-      </w:r>
-      <w:r>
-        <w:t>ID</w:t>
-      </w:r>
-      <w:r>
-        <w:rPr>
-          <w:b/>
-        </w:rPr>
-        <w:t xml:space="preserve"> REFERENCES </w:t>
-      </w:r>
-      <w:r>
-        <w:t>Månads</w:t>
-      </w:r>
-      <w:r>
-        <w:t>Prognos (</w:t>
-      </w:r>
-      <w:r>
-        <w:t>PrognosMånadID</w:t>
-      </w:r>
-      <w:r>
-        <w:t>)</w:t>
-      </w:r>
-    </w:p>
-    <w:p>
-      <w:pPr>
-        <w:spacing w:after="0"/>
-      </w:pPr>
-      <w:r>
-        <w:rPr>
-          <w:b/>
-        </w:rPr>
-        <w:t xml:space="preserve">FOREIGN KEY </w:t>
-      </w:r>
-      <w:r>
-        <w:t>eProduktID</w:t>
-      </w:r>
-      <w:r>
-        <w:rPr>
-          <w:b/>
-        </w:rPr>
-        <w:t xml:space="preserve"> </w:t>
-      </w:r>
-      <w:r>
-        <w:rPr>
-          <w:b/>
-        </w:rPr>
-        <w:t xml:space="preserve">REFERENCES </w:t>
-      </w:r>
-      <w:r>
-        <w:t>Intäkt (</w:t>
-      </w:r>
-      <w:r>
-        <w:t>eProduktID</w:t>
-      </w:r>
-      <w:r>
-        <w:t>)</w:t>
-      </w:r>
-    </w:p>
-    <w:p>
-      <w:pPr>
-        <w:spacing w:after="0"/>
-      </w:pPr>
-      <w:r>
-        <w:rPr>
-          <w:b/>
-        </w:rPr>
-        <w:lastRenderedPageBreak/>
-        <w:t xml:space="preserve">DERIVED </w:t>
-      </w:r>
-      <w:r>
-        <w:t>UtfallMån (</w:t>
-      </w:r>
-      <w:r>
-        <w:t>UtfallAcc vald månad</w:t>
-      </w:r>
-      <w:r>
-        <w:t xml:space="preserve"> per produkt och kund – UtfallAcc senaste månad före vald månad per samma produkt och samma kund</w:t>
-      </w:r>
-      <w:r>
-        <w:t>, Slå ihop UtfallAcc per produkt</w:t>
-      </w:r>
-      <w:r>
-        <w:t>)</w:t>
-      </w:r>
-    </w:p>
-    <w:p>
-      <w:pPr>
-        <w:spacing w:after="0"/>
-      </w:pPr>
-      <w:r>
-        <w:rPr>
-          <w:b/>
-        </w:rPr>
-        <w:t xml:space="preserve">DERIVED </w:t>
-      </w:r>
-      <w:r>
-        <w:t>Trend (</w:t>
-      </w:r>
-      <w:r>
-        <w:t>(</w:t>
-      </w:r>
-      <w:r>
         <w:rPr>
           <w:noProof/>
         </w:rPr>
-        <w:t>UtfallAcc</w:t>
-      </w:r>
-      <w:r>
-        <w:t xml:space="preserve"> + Upparbetat) / (Antal gångna månader * 12)</w:t>
-      </w:r>
-      <w:r>
-        <w:t>)</w:t>
-      </w:r>
-    </w:p>
-    <w:p>
-      <w:pPr>
-        <w:spacing w:after="0"/>
-      </w:pPr>
-    </w:p>
-    <w:p>
-      <w:pPr>
-        <w:spacing w:after="0"/>
-      </w:pPr>
-      <w:r>
-        <w:rPr>
-          <w:b/>
-        </w:rPr>
-        <w:t>Månads</w:t>
-      </w:r>
-      <w:r>
-        <w:rPr>
-          <w:b/>
-        </w:rPr>
-        <w:t xml:space="preserve">Prognos </w:t>
-      </w:r>
-      <w:r>
-        <w:t>(</w:t>
-      </w:r>
-      <w:r>
-        <w:t>PrognosMånadID</w:t>
-      </w:r>
-      <w:r>
-        <w:t>, PrognosLåst)</w:t>
-      </w:r>
-    </w:p>
-    <w:p>
-      <w:pPr>
-        <w:spacing w:after="0"/>
+        <w:t>KeProduktID</w:t>
+      </w:r>
+      <w:r>
         <w:rPr>
           <w:noProof/>
         </w:rPr>
-      </w:pPr>
-      <w:r>
-        <w:rPr>
-          <w:b/>
-        </w:rPr>
-        <w:t xml:space="preserve">PRIMARY KEY </w:t>
-      </w:r>
-      <w:r>
-        <w:t>PrognosMånadID</w:t>
-      </w:r>
-    </w:p>
-    <w:p>
-      <w:pPr>
-        <w:spacing w:after="0"/>
+        <w:t xml:space="preserve">, </w:t>
+      </w:r>
+      <w:r>
         <w:rPr>
           <w:noProof/>
         </w:rPr>
-      </w:pPr>
+        <w:t>KeIntäktsdatum</w:t>
+      </w:r>
     </w:p>
     <w:sectPr>
       <w:pgSz w:w="11906" w:h="16838"/>

</xml_diff>

<commit_message>
Uppdaterat databasmodeller efter mote med Anna
</commit_message>
<xml_diff>
--- a/Documents/VIBA/Datamodeller/Databasmodell 3NF.docx
+++ b/Documents/VIBA/Datamodeller/Databasmodell 3NF.docx
@@ -24,16 +24,18 @@
         <w:t xml:space="preserve">, </w:t>
       </w:r>
       <w:proofErr w:type="spellStart"/>
+      <w:proofErr w:type="gramStart"/>
       <w:r>
         <w:t>PersonalNamn</w:t>
       </w:r>
       <w:proofErr w:type="spellEnd"/>
       <w:r>
+        <w:t xml:space="preserve"> </w:t>
+      </w:r>
+      <w:r>
         <w:t>,</w:t>
       </w:r>
-      <w:r>
-        <w:t xml:space="preserve"> Placering,</w:t>
-      </w:r>
+      <w:proofErr w:type="gramEnd"/>
       <w:r>
         <w:t xml:space="preserve"> Månadslön, Sysselsättningsgrad, Vakansavdrag</w:t>
       </w:r>
@@ -41,6 +43,14 @@
         <w:t>, Årsarbetare</w:t>
       </w:r>
       <w:r>
+        <w:t xml:space="preserve">, </w:t>
+      </w:r>
+      <w:proofErr w:type="spellStart"/>
+      <w:r>
+        <w:t>Diff</w:t>
+      </w:r>
+      <w:proofErr w:type="spellEnd"/>
+      <w:r>
         <w:t>)</w:t>
       </w:r>
     </w:p>
@@ -78,6 +88,38 @@
       <w:pPr>
         <w:spacing w:after="0"/>
       </w:pPr>
+      <w:r>
+        <w:rPr>
+          <w:b/>
+        </w:rPr>
+        <w:t xml:space="preserve">DERIVED </w:t>
+      </w:r>
+      <w:proofErr w:type="spellStart"/>
+      <w:r>
+        <w:t>Diff</w:t>
+      </w:r>
+      <w:proofErr w:type="spellEnd"/>
+      <w:r>
+        <w:t xml:space="preserve"> </w:t>
+      </w:r>
+      <w:r>
+        <w:t xml:space="preserve">(Årsarbetare - </w:t>
+      </w:r>
+      <w:proofErr w:type="spellStart"/>
+      <w:r>
+        <w:t>PersonalPlacering</w:t>
+      </w:r>
+      <w:proofErr w:type="spellEnd"/>
+      <w:r>
+        <w:t>)</w:t>
+      </w:r>
+    </w:p>
+    <w:p>
+      <w:pPr>
+        <w:spacing w:after="0"/>
+      </w:pPr>
+      <w:bookmarkStart w:id="0" w:name="_GoBack"/>
+      <w:bookmarkEnd w:id="0"/>
     </w:p>
     <w:p>
       <w:pPr>
@@ -1320,6 +1362,7 @@
         <w:rPr>
           <w:b/>
         </w:rPr>
+        <w:lastRenderedPageBreak/>
         <w:t>ÅrsIntäktsbudget</w:t>
       </w:r>
       <w:proofErr w:type="spellEnd"/>
@@ -1354,7 +1397,6 @@
         <w:rPr>
           <w:b/>
         </w:rPr>
-        <w:lastRenderedPageBreak/>
         <w:t xml:space="preserve">PRIMARY KEY </w:t>
       </w:r>
       <w:proofErr w:type="spellStart"/>
@@ -2417,14 +2459,10 @@
     <w:p>
       <w:pPr>
         <w:spacing w:after="0"/>
-        <w:rPr>
-          <w:lang w:val="en-US"/>
-        </w:rPr>
-      </w:pPr>
-      <w:r>
-        <w:rPr>
-          <w:b/>
-          <w:lang w:val="en-US"/>
+      </w:pPr>
+      <w:r>
+        <w:rPr>
+          <w:b/>
         </w:rPr>
         <w:t xml:space="preserve">PRIMARY KEY </w:t>
       </w:r>
@@ -2685,12 +2723,7 @@
       </w:r>
       <w:proofErr w:type="spellEnd"/>
       <w:r>
-        <w:t xml:space="preserve"> senaste månad före vald</w:t>
-      </w:r>
-      <w:bookmarkStart w:id="0" w:name="_GoBack"/>
-      <w:bookmarkEnd w:id="0"/>
-      <w:r>
-        <w:t xml:space="preserve"> månad per samma produkt och samma kund</w:t>
+        <w:t xml:space="preserve"> senaste månad före vald månad per samma produkt och samma kund</w:t>
       </w:r>
       <w:r>
         <w:t xml:space="preserve">, Slå ihop </w:t>
@@ -2853,19 +2886,7 @@
         <w:rPr>
           <w:noProof/>
         </w:rPr>
-        <w:t>KeProduktID</w:t>
-      </w:r>
-      <w:r>
-        <w:rPr>
-          <w:noProof/>
-        </w:rPr>
-        <w:t xml:space="preserve">, </w:t>
-      </w:r>
-      <w:r>
-        <w:rPr>
-          <w:noProof/>
-        </w:rPr>
-        <w:t>KeIntäktsdatum</w:t>
+        <w:t>KeProduktID, KeIntäktsdatum</w:t>
       </w:r>
     </w:p>
     <w:sectPr>

</xml_diff>